<commit_message>
update file bc 2
</commit_message>
<xml_diff>
--- a/HÌNH VẼ.docx
+++ b/HÌNH VẼ.docx
@@ -494,8 +494,6 @@
           <w:lang w:val="vi-VN"/>
         </w:rPr>
       </w:pPr>
-      <w:bookmarkStart w:id="0" w:name="_GoBack"/>
-      <w:bookmarkEnd w:id="0"/>
     </w:p>
     <w:p>
       <w:pPr>
@@ -3999,8 +3997,2789 @@
         <w:tab/>
       </w:r>
     </w:p>
+    <w:p>
+      <w:pPr>
+        <w:rPr>
+          <w:rFonts w:ascii="Times New Roman" w:hAnsi="Times New Roman" w:cs="Times New Roman"/>
+          <w:sz w:val="36"/>
+          <w:szCs w:val="36"/>
+          <w:lang w:val="vi-VN"/>
+        </w:rPr>
+      </w:pPr>
+      <w:r>
+        <w:rPr>
+          <w:rFonts w:ascii="Times New Roman" w:hAnsi="Times New Roman" w:cs="Times New Roman"/>
+          <w:sz w:val="36"/>
+          <w:szCs w:val="36"/>
+          <w:lang w:val="vi-VN"/>
+        </w:rPr>
+        <w:br w:type="page"/>
+      </w:r>
+    </w:p>
+    <w:p>
+      <w:pPr>
+        <w:tabs>
+          <w:tab w:val="left" w:pos="5344"/>
+        </w:tabs>
+        <w:rPr>
+          <w:rFonts w:ascii="Times New Roman" w:hAnsi="Times New Roman" w:cs="Times New Roman"/>
+          <w:sz w:val="36"/>
+          <w:szCs w:val="36"/>
+          <w:lang w:val="vi-VN"/>
+        </w:rPr>
+      </w:pPr>
+      <w:bookmarkStart w:id="0" w:name="_GoBack"/>
+      <w:r>
+        <w:rPr>
+          <w:rFonts w:ascii="Times New Roman" w:hAnsi="Times New Roman" w:cs="Times New Roman"/>
+          <w:noProof/>
+          <w:sz w:val="36"/>
+          <w:szCs w:val="36"/>
+          <w:lang w:val="vi-VN"/>
+        </w:rPr>
+        <w:lastRenderedPageBreak/>
+        <mc:AlternateContent>
+          <mc:Choice Requires="wps">
+            <w:drawing>
+              <wp:anchor distT="0" distB="0" distL="114300" distR="114300" simplePos="0" relativeHeight="251730944" behindDoc="0" locked="0" layoutInCell="1" allowOverlap="1" wp14:anchorId="2D933227" wp14:editId="2A66A7F4">
+                <wp:simplePos x="0" y="0"/>
+                <wp:positionH relativeFrom="column">
+                  <wp:posOffset>3521922</wp:posOffset>
+                </wp:positionH>
+                <wp:positionV relativeFrom="paragraph">
+                  <wp:posOffset>1473200</wp:posOffset>
+                </wp:positionV>
+                <wp:extent cx="702945" cy="338667"/>
+                <wp:effectExtent l="0" t="0" r="46355" b="42545"/>
+                <wp:wrapNone/>
+                <wp:docPr id="66" name="Straight Arrow Connector 66"/>
+                <wp:cNvGraphicFramePr/>
+                <a:graphic xmlns:a="http://schemas.openxmlformats.org/drawingml/2006/main">
+                  <a:graphicData uri="http://schemas.microsoft.com/office/word/2010/wordprocessingShape">
+                    <wps:wsp>
+                      <wps:cNvCnPr/>
+                      <wps:spPr>
+                        <a:xfrm>
+                          <a:off x="0" y="0"/>
+                          <a:ext cx="702945" cy="338667"/>
+                        </a:xfrm>
+                        <a:prstGeom prst="straightConnector1">
+                          <a:avLst/>
+                        </a:prstGeom>
+                        <a:ln>
+                          <a:solidFill>
+                            <a:schemeClr val="tx1"/>
+                          </a:solidFill>
+                          <a:tailEnd type="triangle"/>
+                        </a:ln>
+                      </wps:spPr>
+                      <wps:style>
+                        <a:lnRef idx="1">
+                          <a:schemeClr val="accent1"/>
+                        </a:lnRef>
+                        <a:fillRef idx="0">
+                          <a:schemeClr val="accent1"/>
+                        </a:fillRef>
+                        <a:effectRef idx="0">
+                          <a:schemeClr val="accent1"/>
+                        </a:effectRef>
+                        <a:fontRef idx="minor">
+                          <a:schemeClr val="tx1"/>
+                        </a:fontRef>
+                      </wps:style>
+                      <wps:bodyPr/>
+                    </wps:wsp>
+                  </a:graphicData>
+                </a:graphic>
+              </wp:anchor>
+            </w:drawing>
+          </mc:Choice>
+          <mc:Fallback>
+            <w:pict>
+              <v:shapetype w14:anchorId="1219B9EF" id="_x0000_t32" coordsize="21600,21600" o:spt="32" o:oned="t" path="m,l21600,21600e" filled="f">
+                <v:path arrowok="t" fillok="f" o:connecttype="none"/>
+                <o:lock v:ext="edit" shapetype="t"/>
+              </v:shapetype>
+              <v:shape id="Straight Arrow Connector 66" o:spid="_x0000_s1026" type="#_x0000_t32" style="position:absolute;margin-left:277.3pt;margin-top:116pt;width:55.35pt;height:26.65pt;z-index:251730944;visibility:visible;mso-wrap-style:square;mso-wrap-distance-left:9pt;mso-wrap-distance-top:0;mso-wrap-distance-right:9pt;mso-wrap-distance-bottom:0;mso-position-horizontal:absolute;mso-position-horizontal-relative:text;mso-position-vertical:absolute;mso-position-vertical-relative:text" o:gfxdata="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" strokecolor="black [3213]" strokeweight=".5pt">
+                <v:stroke endarrow="block" joinstyle="miter"/>
+              </v:shape>
+            </w:pict>
+          </mc:Fallback>
+        </mc:AlternateContent>
+      </w:r>
+      <w:bookmarkEnd w:id="0"/>
+      <w:r>
+        <w:rPr>
+          <w:rFonts w:ascii="Times New Roman" w:hAnsi="Times New Roman" w:cs="Times New Roman"/>
+          <w:noProof/>
+          <w:sz w:val="36"/>
+          <w:szCs w:val="36"/>
+          <w:lang w:val="vi-VN"/>
+        </w:rPr>
+        <mc:AlternateContent>
+          <mc:Choice Requires="wps">
+            <w:drawing>
+              <wp:anchor distT="0" distB="0" distL="114300" distR="114300" simplePos="0" relativeHeight="251729920" behindDoc="0" locked="0" layoutInCell="1" allowOverlap="1" wp14:anchorId="59FB1F9E" wp14:editId="51D9C4FB">
+                <wp:simplePos x="0" y="0"/>
+                <wp:positionH relativeFrom="column">
+                  <wp:posOffset>3521922</wp:posOffset>
+                </wp:positionH>
+                <wp:positionV relativeFrom="paragraph">
+                  <wp:posOffset>1075267</wp:posOffset>
+                </wp:positionV>
+                <wp:extent cx="702945" cy="287866"/>
+                <wp:effectExtent l="0" t="25400" r="33655" b="17145"/>
+                <wp:wrapNone/>
+                <wp:docPr id="65" name="Straight Arrow Connector 65"/>
+                <wp:cNvGraphicFramePr/>
+                <a:graphic xmlns:a="http://schemas.openxmlformats.org/drawingml/2006/main">
+                  <a:graphicData uri="http://schemas.microsoft.com/office/word/2010/wordprocessingShape">
+                    <wps:wsp>
+                      <wps:cNvCnPr/>
+                      <wps:spPr>
+                        <a:xfrm flipV="1">
+                          <a:off x="0" y="0"/>
+                          <a:ext cx="702945" cy="287866"/>
+                        </a:xfrm>
+                        <a:prstGeom prst="straightConnector1">
+                          <a:avLst/>
+                        </a:prstGeom>
+                        <a:ln>
+                          <a:solidFill>
+                            <a:schemeClr val="tx1"/>
+                          </a:solidFill>
+                          <a:tailEnd type="triangle"/>
+                        </a:ln>
+                      </wps:spPr>
+                      <wps:style>
+                        <a:lnRef idx="1">
+                          <a:schemeClr val="accent1"/>
+                        </a:lnRef>
+                        <a:fillRef idx="0">
+                          <a:schemeClr val="accent1"/>
+                        </a:fillRef>
+                        <a:effectRef idx="0">
+                          <a:schemeClr val="accent1"/>
+                        </a:effectRef>
+                        <a:fontRef idx="minor">
+                          <a:schemeClr val="tx1"/>
+                        </a:fontRef>
+                      </wps:style>
+                      <wps:bodyPr/>
+                    </wps:wsp>
+                  </a:graphicData>
+                </a:graphic>
+              </wp:anchor>
+            </w:drawing>
+          </mc:Choice>
+          <mc:Fallback>
+            <w:pict>
+              <v:shape w14:anchorId="1BF06C68" id="Straight Arrow Connector 65" o:spid="_x0000_s1026" type="#_x0000_t32" style="position:absolute;margin-left:277.3pt;margin-top:84.65pt;width:55.35pt;height:22.65pt;flip:y;z-index:251729920;visibility:visible;mso-wrap-style:square;mso-wrap-distance-left:9pt;mso-wrap-distance-top:0;mso-wrap-distance-right:9pt;mso-wrap-distance-bottom:0;mso-position-horizontal:absolute;mso-position-horizontal-relative:text;mso-position-vertical:absolute;mso-position-vertical-relative:text" o:gfxdata="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" strokecolor="black [3213]" strokeweight=".5pt">
+                <v:stroke endarrow="block" joinstyle="miter"/>
+              </v:shape>
+            </w:pict>
+          </mc:Fallback>
+        </mc:AlternateContent>
+      </w:r>
+      <w:r>
+        <w:rPr>
+          <w:rFonts w:ascii="Times New Roman" w:hAnsi="Times New Roman" w:cs="Times New Roman"/>
+          <w:noProof/>
+          <w:sz w:val="36"/>
+          <w:szCs w:val="36"/>
+          <w:lang w:val="vi-VN"/>
+        </w:rPr>
+        <mc:AlternateContent>
+          <mc:Choice Requires="wps">
+            <w:drawing>
+              <wp:anchor distT="0" distB="0" distL="114300" distR="114300" simplePos="0" relativeHeight="251728896" behindDoc="0" locked="0" layoutInCell="1" allowOverlap="1" wp14:anchorId="2B2F73CC" wp14:editId="06E31CF0">
+                <wp:simplePos x="0" y="0"/>
+                <wp:positionH relativeFrom="column">
+                  <wp:posOffset>2141432</wp:posOffset>
+                </wp:positionH>
+                <wp:positionV relativeFrom="paragraph">
+                  <wp:posOffset>1761066</wp:posOffset>
+                </wp:positionV>
+                <wp:extent cx="635635" cy="1388533"/>
+                <wp:effectExtent l="0" t="0" r="37465" b="34290"/>
+                <wp:wrapNone/>
+                <wp:docPr id="64" name="Straight Arrow Connector 64"/>
+                <wp:cNvGraphicFramePr/>
+                <a:graphic xmlns:a="http://schemas.openxmlformats.org/drawingml/2006/main">
+                  <a:graphicData uri="http://schemas.microsoft.com/office/word/2010/wordprocessingShape">
+                    <wps:wsp>
+                      <wps:cNvCnPr/>
+                      <wps:spPr>
+                        <a:xfrm>
+                          <a:off x="0" y="0"/>
+                          <a:ext cx="635635" cy="1388533"/>
+                        </a:xfrm>
+                        <a:prstGeom prst="straightConnector1">
+                          <a:avLst/>
+                        </a:prstGeom>
+                        <a:ln>
+                          <a:solidFill>
+                            <a:schemeClr val="tx1"/>
+                          </a:solidFill>
+                          <a:tailEnd type="triangle"/>
+                        </a:ln>
+                      </wps:spPr>
+                      <wps:style>
+                        <a:lnRef idx="1">
+                          <a:schemeClr val="accent1"/>
+                        </a:lnRef>
+                        <a:fillRef idx="0">
+                          <a:schemeClr val="accent1"/>
+                        </a:fillRef>
+                        <a:effectRef idx="0">
+                          <a:schemeClr val="accent1"/>
+                        </a:effectRef>
+                        <a:fontRef idx="minor">
+                          <a:schemeClr val="tx1"/>
+                        </a:fontRef>
+                      </wps:style>
+                      <wps:bodyPr/>
+                    </wps:wsp>
+                  </a:graphicData>
+                </a:graphic>
+              </wp:anchor>
+            </w:drawing>
+          </mc:Choice>
+          <mc:Fallback>
+            <w:pict>
+              <v:shape w14:anchorId="1A30E0F5" id="Straight Arrow Connector 64" o:spid="_x0000_s1026" type="#_x0000_t32" style="position:absolute;margin-left:168.6pt;margin-top:138.65pt;width:50.05pt;height:109.35pt;z-index:251728896;visibility:visible;mso-wrap-style:square;mso-wrap-distance-left:9pt;mso-wrap-distance-top:0;mso-wrap-distance-right:9pt;mso-wrap-distance-bottom:0;mso-position-horizontal:absolute;mso-position-horizontal-relative:text;mso-position-vertical:absolute;mso-position-vertical-relative:text" o:gfxdata="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" strokecolor="black [3213]" strokeweight=".5pt">
+                <v:stroke endarrow="block" joinstyle="miter"/>
+              </v:shape>
+            </w:pict>
+          </mc:Fallback>
+        </mc:AlternateContent>
+      </w:r>
+      <w:r>
+        <w:rPr>
+          <w:rFonts w:ascii="Times New Roman" w:hAnsi="Times New Roman" w:cs="Times New Roman"/>
+          <w:noProof/>
+          <w:sz w:val="36"/>
+          <w:szCs w:val="36"/>
+          <w:lang w:val="vi-VN"/>
+        </w:rPr>
+        <mc:AlternateContent>
+          <mc:Choice Requires="wps">
+            <w:drawing>
+              <wp:anchor distT="0" distB="0" distL="114300" distR="114300" simplePos="0" relativeHeight="251727872" behindDoc="0" locked="0" layoutInCell="1" allowOverlap="1" wp14:anchorId="17F081EF" wp14:editId="7A436769">
+                <wp:simplePos x="0" y="0"/>
+                <wp:positionH relativeFrom="column">
+                  <wp:posOffset>2141432</wp:posOffset>
+                </wp:positionH>
+                <wp:positionV relativeFrom="paragraph">
+                  <wp:posOffset>1600200</wp:posOffset>
+                </wp:positionV>
+                <wp:extent cx="610235" cy="677333"/>
+                <wp:effectExtent l="0" t="0" r="37465" b="34290"/>
+                <wp:wrapNone/>
+                <wp:docPr id="63" name="Straight Arrow Connector 63"/>
+                <wp:cNvGraphicFramePr/>
+                <a:graphic xmlns:a="http://schemas.openxmlformats.org/drawingml/2006/main">
+                  <a:graphicData uri="http://schemas.microsoft.com/office/word/2010/wordprocessingShape">
+                    <wps:wsp>
+                      <wps:cNvCnPr/>
+                      <wps:spPr>
+                        <a:xfrm>
+                          <a:off x="0" y="0"/>
+                          <a:ext cx="610235" cy="677333"/>
+                        </a:xfrm>
+                        <a:prstGeom prst="straightConnector1">
+                          <a:avLst/>
+                        </a:prstGeom>
+                        <a:ln>
+                          <a:solidFill>
+                            <a:schemeClr val="tx1"/>
+                          </a:solidFill>
+                          <a:tailEnd type="triangle"/>
+                        </a:ln>
+                      </wps:spPr>
+                      <wps:style>
+                        <a:lnRef idx="1">
+                          <a:schemeClr val="accent1"/>
+                        </a:lnRef>
+                        <a:fillRef idx="0">
+                          <a:schemeClr val="accent1"/>
+                        </a:fillRef>
+                        <a:effectRef idx="0">
+                          <a:schemeClr val="accent1"/>
+                        </a:effectRef>
+                        <a:fontRef idx="minor">
+                          <a:schemeClr val="tx1"/>
+                        </a:fontRef>
+                      </wps:style>
+                      <wps:bodyPr/>
+                    </wps:wsp>
+                  </a:graphicData>
+                </a:graphic>
+              </wp:anchor>
+            </w:drawing>
+          </mc:Choice>
+          <mc:Fallback>
+            <w:pict>
+              <v:shape w14:anchorId="4B3DECEC" id="Straight Arrow Connector 63" o:spid="_x0000_s1026" type="#_x0000_t32" style="position:absolute;margin-left:168.6pt;margin-top:126pt;width:48.05pt;height:53.35pt;z-index:251727872;visibility:visible;mso-wrap-style:square;mso-wrap-distance-left:9pt;mso-wrap-distance-top:0;mso-wrap-distance-right:9pt;mso-wrap-distance-bottom:0;mso-position-horizontal:absolute;mso-position-horizontal-relative:text;mso-position-vertical:absolute;mso-position-vertical-relative:text" o:gfxdata="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" strokecolor="black [3213]" strokeweight=".5pt">
+                <v:stroke endarrow="block" joinstyle="miter"/>
+              </v:shape>
+            </w:pict>
+          </mc:Fallback>
+        </mc:AlternateContent>
+      </w:r>
+      <w:r>
+        <w:rPr>
+          <w:rFonts w:ascii="Times New Roman" w:hAnsi="Times New Roman" w:cs="Times New Roman"/>
+          <w:noProof/>
+          <w:sz w:val="36"/>
+          <w:szCs w:val="36"/>
+          <w:lang w:val="vi-VN"/>
+        </w:rPr>
+        <mc:AlternateContent>
+          <mc:Choice Requires="wps">
+            <w:drawing>
+              <wp:anchor distT="0" distB="0" distL="114300" distR="114300" simplePos="0" relativeHeight="251713536" behindDoc="0" locked="0" layoutInCell="1" allowOverlap="1" wp14:anchorId="470CFDD2" wp14:editId="74CC43B4">
+                <wp:simplePos x="0" y="0"/>
+                <wp:positionH relativeFrom="column">
+                  <wp:posOffset>2800985</wp:posOffset>
+                </wp:positionH>
+                <wp:positionV relativeFrom="paragraph">
+                  <wp:posOffset>2818765</wp:posOffset>
+                </wp:positionV>
+                <wp:extent cx="889000" cy="541867"/>
+                <wp:effectExtent l="0" t="0" r="12700" b="17145"/>
+                <wp:wrapNone/>
+                <wp:docPr id="47" name="Rounded Rectangle 47"/>
+                <wp:cNvGraphicFramePr/>
+                <a:graphic xmlns:a="http://schemas.openxmlformats.org/drawingml/2006/main">
+                  <a:graphicData uri="http://schemas.microsoft.com/office/word/2010/wordprocessingShape">
+                    <wps:wsp>
+                      <wps:cNvSpPr/>
+                      <wps:spPr>
+                        <a:xfrm>
+                          <a:off x="0" y="0"/>
+                          <a:ext cx="889000" cy="541867"/>
+                        </a:xfrm>
+                        <a:prstGeom prst="roundRect">
+                          <a:avLst/>
+                        </a:prstGeom>
+                        <a:solidFill>
+                          <a:schemeClr val="bg1"/>
+                        </a:solidFill>
+                        <a:ln>
+                          <a:solidFill>
+                            <a:schemeClr val="tx1"/>
+                          </a:solidFill>
+                        </a:ln>
+                      </wps:spPr>
+                      <wps:style>
+                        <a:lnRef idx="2">
+                          <a:schemeClr val="accent1">
+                            <a:shade val="50000"/>
+                          </a:schemeClr>
+                        </a:lnRef>
+                        <a:fillRef idx="1">
+                          <a:schemeClr val="accent1"/>
+                        </a:fillRef>
+                        <a:effectRef idx="0">
+                          <a:schemeClr val="accent1"/>
+                        </a:effectRef>
+                        <a:fontRef idx="minor">
+                          <a:schemeClr val="lt1"/>
+                        </a:fontRef>
+                      </wps:style>
+                      <wps:txbx>
+                        <w:txbxContent>
+                          <w:p>
+                            <w:pPr>
+                              <w:jc w:val="center"/>
+                              <w:rPr>
+                                <w:color w:val="000000" w:themeColor="text1"/>
+                                <w:lang w:val="vi-VN"/>
+                              </w:rPr>
+                            </w:pPr>
+                            <w:r>
+                              <w:rPr>
+                                <w:color w:val="000000" w:themeColor="text1"/>
+                                <w:lang w:val="vi-VN"/>
+                              </w:rPr>
+                              <w:t>Chỉnh sửa phòng</w:t>
+                            </w:r>
+                          </w:p>
+                        </w:txbxContent>
+                      </wps:txbx>
+                      <wps:bodyPr rot="0" spcFirstLastPara="0" vertOverflow="overflow" horzOverflow="overflow" vert="horz" wrap="square" lIns="91440" tIns="45720" rIns="91440" bIns="45720" numCol="1" spcCol="0" rtlCol="0" fromWordArt="0" anchor="ctr" anchorCtr="0" forceAA="0" compatLnSpc="1">
+                        <a:prstTxWarp prst="textNoShape">
+                          <a:avLst/>
+                        </a:prstTxWarp>
+                        <a:noAutofit/>
+                      </wps:bodyPr>
+                    </wps:wsp>
+                  </a:graphicData>
+                </a:graphic>
+                <wp14:sizeRelH relativeFrom="margin">
+                  <wp14:pctWidth>0</wp14:pctWidth>
+                </wp14:sizeRelH>
+                <wp14:sizeRelV relativeFrom="margin">
+                  <wp14:pctHeight>0</wp14:pctHeight>
+                </wp14:sizeRelV>
+              </wp:anchor>
+            </w:drawing>
+          </mc:Choice>
+          <mc:Fallback>
+            <w:pict>
+              <v:roundrect w14:anchorId="470CFDD2" id="Rounded Rectangle 47" o:spid="_x0000_s1045" style="position:absolute;margin-left:220.55pt;margin-top:221.95pt;width:70pt;height:42.65pt;z-index:251713536;visibility:visible;mso-wrap-style:square;mso-width-percent:0;mso-height-percent:0;mso-wrap-distance-left:9pt;mso-wrap-distance-top:0;mso-wrap-distance-right:9pt;mso-wrap-distance-bottom:0;mso-position-horizontal:absolute;mso-position-horizontal-relative:text;mso-position-vertical:absolute;mso-position-vertical-relative:text;mso-width-percent:0;mso-height-percent:0;mso-width-relative:margin;mso-height-relative:margin;v-text-anchor:middle" arcsize="10923f" o:gfxdata="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" fillcolor="white [3212]" strokecolor="black [3213]" strokeweight="1pt">
+                <v:stroke joinstyle="miter"/>
+                <v:textbox>
+                  <w:txbxContent>
+                    <w:p>
+                      <w:pPr>
+                        <w:jc w:val="center"/>
+                        <w:rPr>
+                          <w:color w:val="000000" w:themeColor="text1"/>
+                          <w:lang w:val="vi-VN"/>
+                        </w:rPr>
+                      </w:pPr>
+                      <w:r>
+                        <w:rPr>
+                          <w:color w:val="000000" w:themeColor="text1"/>
+                          <w:lang w:val="vi-VN"/>
+                        </w:rPr>
+                        <w:t>Chỉnh sửa phòng</w:t>
+                      </w:r>
+                    </w:p>
+                  </w:txbxContent>
+                </v:textbox>
+              </v:roundrect>
+            </w:pict>
+          </mc:Fallback>
+        </mc:AlternateContent>
+      </w:r>
+      <w:r>
+        <w:rPr>
+          <w:rFonts w:ascii="Times New Roman" w:hAnsi="Times New Roman" w:cs="Times New Roman"/>
+          <w:noProof/>
+          <w:sz w:val="36"/>
+          <w:szCs w:val="36"/>
+          <w:lang w:val="vi-VN"/>
+        </w:rPr>
+        <mc:AlternateContent>
+          <mc:Choice Requires="wps">
+            <w:drawing>
+              <wp:anchor distT="0" distB="0" distL="114300" distR="114300" simplePos="0" relativeHeight="251717632" behindDoc="0" locked="0" layoutInCell="1" allowOverlap="1" wp14:anchorId="24DE3B2C" wp14:editId="4EBE6EF7">
+                <wp:simplePos x="0" y="0"/>
+                <wp:positionH relativeFrom="column">
+                  <wp:posOffset>2752090</wp:posOffset>
+                </wp:positionH>
+                <wp:positionV relativeFrom="paragraph">
+                  <wp:posOffset>1979295</wp:posOffset>
+                </wp:positionV>
+                <wp:extent cx="939588" cy="490855"/>
+                <wp:effectExtent l="0" t="0" r="13335" b="17145"/>
+                <wp:wrapNone/>
+                <wp:docPr id="51" name="Rounded Rectangle 51"/>
+                <wp:cNvGraphicFramePr/>
+                <a:graphic xmlns:a="http://schemas.openxmlformats.org/drawingml/2006/main">
+                  <a:graphicData uri="http://schemas.microsoft.com/office/word/2010/wordprocessingShape">
+                    <wps:wsp>
+                      <wps:cNvSpPr/>
+                      <wps:spPr>
+                        <a:xfrm>
+                          <a:off x="0" y="0"/>
+                          <a:ext cx="939588" cy="490855"/>
+                        </a:xfrm>
+                        <a:prstGeom prst="roundRect">
+                          <a:avLst/>
+                        </a:prstGeom>
+                        <a:solidFill>
+                          <a:schemeClr val="bg1"/>
+                        </a:solidFill>
+                        <a:ln>
+                          <a:solidFill>
+                            <a:schemeClr val="tx1"/>
+                          </a:solidFill>
+                        </a:ln>
+                      </wps:spPr>
+                      <wps:style>
+                        <a:lnRef idx="2">
+                          <a:schemeClr val="accent1">
+                            <a:shade val="50000"/>
+                          </a:schemeClr>
+                        </a:lnRef>
+                        <a:fillRef idx="1">
+                          <a:schemeClr val="accent1"/>
+                        </a:fillRef>
+                        <a:effectRef idx="0">
+                          <a:schemeClr val="accent1"/>
+                        </a:effectRef>
+                        <a:fontRef idx="minor">
+                          <a:schemeClr val="lt1"/>
+                        </a:fontRef>
+                      </wps:style>
+                      <wps:txbx>
+                        <w:txbxContent>
+                          <w:p>
+                            <w:pPr>
+                              <w:jc w:val="center"/>
+                              <w:rPr>
+                                <w:color w:val="000000" w:themeColor="text1"/>
+                                <w:lang w:val="vi-VN"/>
+                              </w:rPr>
+                            </w:pPr>
+                            <w:r>
+                              <w:rPr>
+                                <w:color w:val="000000" w:themeColor="text1"/>
+                                <w:lang w:val="vi-VN"/>
+                              </w:rPr>
+                              <w:t>Tạo phòng mới</w:t>
+                            </w:r>
+                          </w:p>
+                        </w:txbxContent>
+                      </wps:txbx>
+                      <wps:bodyPr rot="0" spcFirstLastPara="0" vertOverflow="overflow" horzOverflow="overflow" vert="horz" wrap="square" lIns="91440" tIns="45720" rIns="91440" bIns="45720" numCol="1" spcCol="0" rtlCol="0" fromWordArt="0" anchor="ctr" anchorCtr="0" forceAA="0" compatLnSpc="1">
+                        <a:prstTxWarp prst="textNoShape">
+                          <a:avLst/>
+                        </a:prstTxWarp>
+                        <a:noAutofit/>
+                      </wps:bodyPr>
+                    </wps:wsp>
+                  </a:graphicData>
+                </a:graphic>
+                <wp14:sizeRelH relativeFrom="margin">
+                  <wp14:pctWidth>0</wp14:pctWidth>
+                </wp14:sizeRelH>
+                <wp14:sizeRelV relativeFrom="margin">
+                  <wp14:pctHeight>0</wp14:pctHeight>
+                </wp14:sizeRelV>
+              </wp:anchor>
+            </w:drawing>
+          </mc:Choice>
+          <mc:Fallback>
+            <w:pict>
+              <v:roundrect w14:anchorId="24DE3B2C" id="Rounded Rectangle 51" o:spid="_x0000_s1046" style="position:absolute;margin-left:216.7pt;margin-top:155.85pt;width:74pt;height:38.65pt;z-index:251717632;visibility:visible;mso-wrap-style:square;mso-width-percent:0;mso-height-percent:0;mso-wrap-distance-left:9pt;mso-wrap-distance-top:0;mso-wrap-distance-right:9pt;mso-wrap-distance-bottom:0;mso-position-horizontal:absolute;mso-position-horizontal-relative:text;mso-position-vertical:absolute;mso-position-vertical-relative:text;mso-width-percent:0;mso-height-percent:0;mso-width-relative:margin;mso-height-relative:margin;v-text-anchor:middle" arcsize="10923f" o:gfxdata="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" fillcolor="white [3212]" strokecolor="black [3213]" strokeweight="1pt">
+                <v:stroke joinstyle="miter"/>
+                <v:textbox>
+                  <w:txbxContent>
+                    <w:p>
+                      <w:pPr>
+                        <w:jc w:val="center"/>
+                        <w:rPr>
+                          <w:color w:val="000000" w:themeColor="text1"/>
+                          <w:lang w:val="vi-VN"/>
+                        </w:rPr>
+                      </w:pPr>
+                      <w:r>
+                        <w:rPr>
+                          <w:color w:val="000000" w:themeColor="text1"/>
+                          <w:lang w:val="vi-VN"/>
+                        </w:rPr>
+                        <w:t>Tạo phòng mới</w:t>
+                      </w:r>
+                    </w:p>
+                  </w:txbxContent>
+                </v:textbox>
+              </v:roundrect>
+            </w:pict>
+          </mc:Fallback>
+        </mc:AlternateContent>
+      </w:r>
+      <w:r>
+        <w:rPr>
+          <w:rFonts w:ascii="Times New Roman" w:hAnsi="Times New Roman" w:cs="Times New Roman"/>
+          <w:noProof/>
+          <w:sz w:val="36"/>
+          <w:szCs w:val="36"/>
+          <w:lang w:val="vi-VN"/>
+        </w:rPr>
+        <mc:AlternateContent>
+          <mc:Choice Requires="wps">
+            <w:drawing>
+              <wp:anchor distT="0" distB="0" distL="114300" distR="114300" simplePos="0" relativeHeight="251726848" behindDoc="0" locked="0" layoutInCell="1" allowOverlap="1" wp14:anchorId="4CE8E446" wp14:editId="2FB628AE">
+                <wp:simplePos x="0" y="0"/>
+                <wp:positionH relativeFrom="column">
+                  <wp:posOffset>2200698</wp:posOffset>
+                </wp:positionH>
+                <wp:positionV relativeFrom="paragraph">
+                  <wp:posOffset>812800</wp:posOffset>
+                </wp:positionV>
+                <wp:extent cx="601769" cy="618067"/>
+                <wp:effectExtent l="0" t="0" r="46355" b="42545"/>
+                <wp:wrapNone/>
+                <wp:docPr id="62" name="Straight Arrow Connector 62"/>
+                <wp:cNvGraphicFramePr/>
+                <a:graphic xmlns:a="http://schemas.openxmlformats.org/drawingml/2006/main">
+                  <a:graphicData uri="http://schemas.microsoft.com/office/word/2010/wordprocessingShape">
+                    <wps:wsp>
+                      <wps:cNvCnPr/>
+                      <wps:spPr>
+                        <a:xfrm>
+                          <a:off x="0" y="0"/>
+                          <a:ext cx="601769" cy="618067"/>
+                        </a:xfrm>
+                        <a:prstGeom prst="straightConnector1">
+                          <a:avLst/>
+                        </a:prstGeom>
+                        <a:ln>
+                          <a:solidFill>
+                            <a:schemeClr val="tx1"/>
+                          </a:solidFill>
+                          <a:tailEnd type="triangle"/>
+                        </a:ln>
+                      </wps:spPr>
+                      <wps:style>
+                        <a:lnRef idx="1">
+                          <a:schemeClr val="accent1"/>
+                        </a:lnRef>
+                        <a:fillRef idx="0">
+                          <a:schemeClr val="accent1"/>
+                        </a:fillRef>
+                        <a:effectRef idx="0">
+                          <a:schemeClr val="accent1"/>
+                        </a:effectRef>
+                        <a:fontRef idx="minor">
+                          <a:schemeClr val="tx1"/>
+                        </a:fontRef>
+                      </wps:style>
+                      <wps:bodyPr/>
+                    </wps:wsp>
+                  </a:graphicData>
+                </a:graphic>
+              </wp:anchor>
+            </w:drawing>
+          </mc:Choice>
+          <mc:Fallback>
+            <w:pict>
+              <v:shape w14:anchorId="12FF0082" id="Straight Arrow Connector 62" o:spid="_x0000_s1026" type="#_x0000_t32" style="position:absolute;margin-left:173.3pt;margin-top:64pt;width:47.4pt;height:48.65pt;z-index:251726848;visibility:visible;mso-wrap-style:square;mso-wrap-distance-left:9pt;mso-wrap-distance-top:0;mso-wrap-distance-right:9pt;mso-wrap-distance-bottom:0;mso-position-horizontal:absolute;mso-position-horizontal-relative:text;mso-position-vertical:absolute;mso-position-vertical-relative:text" o:gfxdata="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" strokecolor="black [3213]" strokeweight=".5pt">
+                <v:stroke endarrow="block" joinstyle="miter"/>
+              </v:shape>
+            </w:pict>
+          </mc:Fallback>
+        </mc:AlternateContent>
+      </w:r>
+      <w:r>
+        <w:rPr>
+          <w:rFonts w:ascii="Times New Roman" w:hAnsi="Times New Roman" w:cs="Times New Roman"/>
+          <w:noProof/>
+          <w:sz w:val="36"/>
+          <w:szCs w:val="36"/>
+          <w:lang w:val="vi-VN"/>
+        </w:rPr>
+        <mc:AlternateContent>
+          <mc:Choice Requires="wps">
+            <w:drawing>
+              <wp:anchor distT="0" distB="0" distL="114300" distR="114300" simplePos="0" relativeHeight="251725824" behindDoc="0" locked="0" layoutInCell="1" allowOverlap="1" wp14:anchorId="6CA23BF8" wp14:editId="68195A9D">
+                <wp:simplePos x="0" y="0"/>
+                <wp:positionH relativeFrom="column">
+                  <wp:posOffset>2201122</wp:posOffset>
+                </wp:positionH>
+                <wp:positionV relativeFrom="paragraph">
+                  <wp:posOffset>558800</wp:posOffset>
+                </wp:positionV>
+                <wp:extent cx="550545" cy="186267"/>
+                <wp:effectExtent l="0" t="38100" r="0" b="17145"/>
+                <wp:wrapNone/>
+                <wp:docPr id="61" name="Straight Arrow Connector 61"/>
+                <wp:cNvGraphicFramePr/>
+                <a:graphic xmlns:a="http://schemas.openxmlformats.org/drawingml/2006/main">
+                  <a:graphicData uri="http://schemas.microsoft.com/office/word/2010/wordprocessingShape">
+                    <wps:wsp>
+                      <wps:cNvCnPr/>
+                      <wps:spPr>
+                        <a:xfrm flipV="1">
+                          <a:off x="0" y="0"/>
+                          <a:ext cx="550545" cy="186267"/>
+                        </a:xfrm>
+                        <a:prstGeom prst="straightConnector1">
+                          <a:avLst/>
+                        </a:prstGeom>
+                        <a:ln>
+                          <a:solidFill>
+                            <a:schemeClr val="tx1"/>
+                          </a:solidFill>
+                          <a:tailEnd type="triangle"/>
+                        </a:ln>
+                      </wps:spPr>
+                      <wps:style>
+                        <a:lnRef idx="1">
+                          <a:schemeClr val="accent1"/>
+                        </a:lnRef>
+                        <a:fillRef idx="0">
+                          <a:schemeClr val="accent1"/>
+                        </a:fillRef>
+                        <a:effectRef idx="0">
+                          <a:schemeClr val="accent1"/>
+                        </a:effectRef>
+                        <a:fontRef idx="minor">
+                          <a:schemeClr val="tx1"/>
+                        </a:fontRef>
+                      </wps:style>
+                      <wps:bodyPr/>
+                    </wps:wsp>
+                  </a:graphicData>
+                </a:graphic>
+              </wp:anchor>
+            </w:drawing>
+          </mc:Choice>
+          <mc:Fallback>
+            <w:pict>
+              <v:shape w14:anchorId="14C9600E" id="Straight Arrow Connector 61" o:spid="_x0000_s1026" type="#_x0000_t32" style="position:absolute;margin-left:173.3pt;margin-top:44pt;width:43.35pt;height:14.65pt;flip:y;z-index:251725824;visibility:visible;mso-wrap-style:square;mso-wrap-distance-left:9pt;mso-wrap-distance-top:0;mso-wrap-distance-right:9pt;mso-wrap-distance-bottom:0;mso-position-horizontal:absolute;mso-position-horizontal-relative:text;mso-position-vertical:absolute;mso-position-vertical-relative:text" o:gfxdata="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" strokecolor="black [3213]" strokeweight=".5pt">
+                <v:stroke endarrow="block" joinstyle="miter"/>
+              </v:shape>
+            </w:pict>
+          </mc:Fallback>
+        </mc:AlternateContent>
+      </w:r>
+      <w:r>
+        <w:rPr>
+          <w:rFonts w:ascii="Times New Roman" w:hAnsi="Times New Roman" w:cs="Times New Roman"/>
+          <w:noProof/>
+          <w:sz w:val="36"/>
+          <w:szCs w:val="36"/>
+          <w:lang w:val="vi-VN"/>
+        </w:rPr>
+        <mc:AlternateContent>
+          <mc:Choice Requires="wps">
+            <w:drawing>
+              <wp:anchor distT="0" distB="0" distL="114300" distR="114300" simplePos="0" relativeHeight="251724800" behindDoc="0" locked="0" layoutInCell="1" allowOverlap="1" wp14:anchorId="57909C2C" wp14:editId="59B0A0E5">
+                <wp:simplePos x="0" y="0"/>
+                <wp:positionH relativeFrom="column">
+                  <wp:posOffset>533188</wp:posOffset>
+                </wp:positionH>
+                <wp:positionV relativeFrom="paragraph">
+                  <wp:posOffset>2818765</wp:posOffset>
+                </wp:positionV>
+                <wp:extent cx="846879" cy="1406102"/>
+                <wp:effectExtent l="0" t="0" r="42545" b="41910"/>
+                <wp:wrapNone/>
+                <wp:docPr id="60" name="Straight Arrow Connector 60"/>
+                <wp:cNvGraphicFramePr/>
+                <a:graphic xmlns:a="http://schemas.openxmlformats.org/drawingml/2006/main">
+                  <a:graphicData uri="http://schemas.microsoft.com/office/word/2010/wordprocessingShape">
+                    <wps:wsp>
+                      <wps:cNvCnPr/>
+                      <wps:spPr>
+                        <a:xfrm>
+                          <a:off x="0" y="0"/>
+                          <a:ext cx="846879" cy="1406102"/>
+                        </a:xfrm>
+                        <a:prstGeom prst="straightConnector1">
+                          <a:avLst/>
+                        </a:prstGeom>
+                        <a:ln>
+                          <a:solidFill>
+                            <a:schemeClr val="tx1"/>
+                          </a:solidFill>
+                          <a:tailEnd type="triangle"/>
+                        </a:ln>
+                      </wps:spPr>
+                      <wps:style>
+                        <a:lnRef idx="1">
+                          <a:schemeClr val="accent1"/>
+                        </a:lnRef>
+                        <a:fillRef idx="0">
+                          <a:schemeClr val="accent1"/>
+                        </a:fillRef>
+                        <a:effectRef idx="0">
+                          <a:schemeClr val="accent1"/>
+                        </a:effectRef>
+                        <a:fontRef idx="minor">
+                          <a:schemeClr val="tx1"/>
+                        </a:fontRef>
+                      </wps:style>
+                      <wps:bodyPr/>
+                    </wps:wsp>
+                  </a:graphicData>
+                </a:graphic>
+              </wp:anchor>
+            </w:drawing>
+          </mc:Choice>
+          <mc:Fallback>
+            <w:pict>
+              <v:shape w14:anchorId="693BEB0D" id="Straight Arrow Connector 60" o:spid="_x0000_s1026" type="#_x0000_t32" style="position:absolute;margin-left:42pt;margin-top:221.95pt;width:66.7pt;height:110.7pt;z-index:251724800;visibility:visible;mso-wrap-style:square;mso-wrap-distance-left:9pt;mso-wrap-distance-top:0;mso-wrap-distance-right:9pt;mso-wrap-distance-bottom:0;mso-position-horizontal:absolute;mso-position-horizontal-relative:text;mso-position-vertical:absolute;mso-position-vertical-relative:text" o:gfxdata="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" strokecolor="black [3213]" strokeweight=".5pt">
+                <v:stroke endarrow="block" joinstyle="miter"/>
+              </v:shape>
+            </w:pict>
+          </mc:Fallback>
+        </mc:AlternateContent>
+      </w:r>
+      <w:r>
+        <w:rPr>
+          <w:rFonts w:ascii="Times New Roman" w:hAnsi="Times New Roman" w:cs="Times New Roman"/>
+          <w:noProof/>
+          <w:sz w:val="36"/>
+          <w:szCs w:val="36"/>
+          <w:lang w:val="vi-VN"/>
+        </w:rPr>
+        <mc:AlternateContent>
+          <mc:Choice Requires="wps">
+            <w:drawing>
+              <wp:anchor distT="0" distB="0" distL="114300" distR="114300" simplePos="0" relativeHeight="251723776" behindDoc="0" locked="0" layoutInCell="1" allowOverlap="1" wp14:anchorId="466DCB4E" wp14:editId="5DD1EE52">
+                <wp:simplePos x="0" y="0"/>
+                <wp:positionH relativeFrom="column">
+                  <wp:posOffset>575733</wp:posOffset>
+                </wp:positionH>
+                <wp:positionV relativeFrom="paragraph">
+                  <wp:posOffset>2743200</wp:posOffset>
+                </wp:positionV>
+                <wp:extent cx="803910" cy="609600"/>
+                <wp:effectExtent l="0" t="0" r="46990" b="38100"/>
+                <wp:wrapNone/>
+                <wp:docPr id="59" name="Straight Arrow Connector 59"/>
+                <wp:cNvGraphicFramePr/>
+                <a:graphic xmlns:a="http://schemas.openxmlformats.org/drawingml/2006/main">
+                  <a:graphicData uri="http://schemas.microsoft.com/office/word/2010/wordprocessingShape">
+                    <wps:wsp>
+                      <wps:cNvCnPr/>
+                      <wps:spPr>
+                        <a:xfrm>
+                          <a:off x="0" y="0"/>
+                          <a:ext cx="803910" cy="609600"/>
+                        </a:xfrm>
+                        <a:prstGeom prst="straightConnector1">
+                          <a:avLst/>
+                        </a:prstGeom>
+                        <a:ln>
+                          <a:solidFill>
+                            <a:schemeClr val="tx1"/>
+                          </a:solidFill>
+                          <a:tailEnd type="triangle"/>
+                        </a:ln>
+                      </wps:spPr>
+                      <wps:style>
+                        <a:lnRef idx="1">
+                          <a:schemeClr val="accent1"/>
+                        </a:lnRef>
+                        <a:fillRef idx="0">
+                          <a:schemeClr val="accent1"/>
+                        </a:fillRef>
+                        <a:effectRef idx="0">
+                          <a:schemeClr val="accent1"/>
+                        </a:effectRef>
+                        <a:fontRef idx="minor">
+                          <a:schemeClr val="tx1"/>
+                        </a:fontRef>
+                      </wps:style>
+                      <wps:bodyPr/>
+                    </wps:wsp>
+                  </a:graphicData>
+                </a:graphic>
+              </wp:anchor>
+            </w:drawing>
+          </mc:Choice>
+          <mc:Fallback>
+            <w:pict>
+              <v:shape w14:anchorId="39112A0D" id="Straight Arrow Connector 59" o:spid="_x0000_s1026" type="#_x0000_t32" style="position:absolute;margin-left:45.35pt;margin-top:3in;width:63.3pt;height:48pt;z-index:251723776;visibility:visible;mso-wrap-style:square;mso-wrap-distance-left:9pt;mso-wrap-distance-top:0;mso-wrap-distance-right:9pt;mso-wrap-distance-bottom:0;mso-position-horizontal:absolute;mso-position-horizontal-relative:text;mso-position-vertical:absolute;mso-position-vertical-relative:text" o:gfxdata="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" strokecolor="black [3213]" strokeweight=".5pt">
+                <v:stroke endarrow="block" joinstyle="miter"/>
+              </v:shape>
+            </w:pict>
+          </mc:Fallback>
+        </mc:AlternateContent>
+      </w:r>
+      <w:r>
+        <w:rPr>
+          <w:rFonts w:ascii="Times New Roman" w:hAnsi="Times New Roman" w:cs="Times New Roman"/>
+          <w:noProof/>
+          <w:sz w:val="36"/>
+          <w:szCs w:val="36"/>
+          <w:lang w:val="vi-VN"/>
+        </w:rPr>
+        <mc:AlternateContent>
+          <mc:Choice Requires="wps">
+            <w:drawing>
+              <wp:anchor distT="0" distB="0" distL="114300" distR="114300" simplePos="0" relativeHeight="251722752" behindDoc="0" locked="0" layoutInCell="1" allowOverlap="1" wp14:anchorId="73F51B5D" wp14:editId="3625A905">
+                <wp:simplePos x="0" y="0"/>
+                <wp:positionH relativeFrom="column">
+                  <wp:posOffset>575733</wp:posOffset>
+                </wp:positionH>
+                <wp:positionV relativeFrom="paragraph">
+                  <wp:posOffset>2472267</wp:posOffset>
+                </wp:positionV>
+                <wp:extent cx="762000" cy="152400"/>
+                <wp:effectExtent l="0" t="50800" r="0" b="12700"/>
+                <wp:wrapNone/>
+                <wp:docPr id="58" name="Straight Arrow Connector 58"/>
+                <wp:cNvGraphicFramePr/>
+                <a:graphic xmlns:a="http://schemas.openxmlformats.org/drawingml/2006/main">
+                  <a:graphicData uri="http://schemas.microsoft.com/office/word/2010/wordprocessingShape">
+                    <wps:wsp>
+                      <wps:cNvCnPr/>
+                      <wps:spPr>
+                        <a:xfrm flipV="1">
+                          <a:off x="0" y="0"/>
+                          <a:ext cx="762000" cy="152400"/>
+                        </a:xfrm>
+                        <a:prstGeom prst="straightConnector1">
+                          <a:avLst/>
+                        </a:prstGeom>
+                        <a:ln>
+                          <a:solidFill>
+                            <a:schemeClr val="tx1"/>
+                          </a:solidFill>
+                          <a:tailEnd type="triangle"/>
+                        </a:ln>
+                      </wps:spPr>
+                      <wps:style>
+                        <a:lnRef idx="1">
+                          <a:schemeClr val="accent1"/>
+                        </a:lnRef>
+                        <a:fillRef idx="0">
+                          <a:schemeClr val="accent1"/>
+                        </a:fillRef>
+                        <a:effectRef idx="0">
+                          <a:schemeClr val="accent1"/>
+                        </a:effectRef>
+                        <a:fontRef idx="minor">
+                          <a:schemeClr val="tx1"/>
+                        </a:fontRef>
+                      </wps:style>
+                      <wps:bodyPr/>
+                    </wps:wsp>
+                  </a:graphicData>
+                </a:graphic>
+              </wp:anchor>
+            </w:drawing>
+          </mc:Choice>
+          <mc:Fallback>
+            <w:pict>
+              <v:shape w14:anchorId="41D01F92" id="Straight Arrow Connector 58" o:spid="_x0000_s1026" type="#_x0000_t32" style="position:absolute;margin-left:45.35pt;margin-top:194.65pt;width:60pt;height:12pt;flip:y;z-index:251722752;visibility:visible;mso-wrap-style:square;mso-wrap-distance-left:9pt;mso-wrap-distance-top:0;mso-wrap-distance-right:9pt;mso-wrap-distance-bottom:0;mso-position-horizontal:absolute;mso-position-horizontal-relative:text;mso-position-vertical:absolute;mso-position-vertical-relative:text" o:gfxdata="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" strokecolor="black [3213]" strokeweight=".5pt">
+                <v:stroke endarrow="block" joinstyle="miter"/>
+              </v:shape>
+            </w:pict>
+          </mc:Fallback>
+        </mc:AlternateContent>
+      </w:r>
+      <w:r>
+        <w:rPr>
+          <w:rFonts w:ascii="Times New Roman" w:hAnsi="Times New Roman" w:cs="Times New Roman"/>
+          <w:noProof/>
+          <w:sz w:val="36"/>
+          <w:szCs w:val="36"/>
+          <w:lang w:val="vi-VN"/>
+        </w:rPr>
+        <mc:AlternateContent>
+          <mc:Choice Requires="wps">
+            <w:drawing>
+              <wp:anchor distT="0" distB="0" distL="114300" distR="114300" simplePos="0" relativeHeight="251721728" behindDoc="0" locked="0" layoutInCell="1" allowOverlap="1" wp14:anchorId="2C60F8F9" wp14:editId="622B6745">
+                <wp:simplePos x="0" y="0"/>
+                <wp:positionH relativeFrom="column">
+                  <wp:posOffset>575733</wp:posOffset>
+                </wp:positionH>
+                <wp:positionV relativeFrom="paragraph">
+                  <wp:posOffset>1600200</wp:posOffset>
+                </wp:positionV>
+                <wp:extent cx="803910" cy="914400"/>
+                <wp:effectExtent l="0" t="25400" r="34290" b="12700"/>
+                <wp:wrapNone/>
+                <wp:docPr id="57" name="Straight Arrow Connector 57"/>
+                <wp:cNvGraphicFramePr/>
+                <a:graphic xmlns:a="http://schemas.openxmlformats.org/drawingml/2006/main">
+                  <a:graphicData uri="http://schemas.microsoft.com/office/word/2010/wordprocessingShape">
+                    <wps:wsp>
+                      <wps:cNvCnPr/>
+                      <wps:spPr>
+                        <a:xfrm flipV="1">
+                          <a:off x="0" y="0"/>
+                          <a:ext cx="803910" cy="914400"/>
+                        </a:xfrm>
+                        <a:prstGeom prst="straightConnector1">
+                          <a:avLst/>
+                        </a:prstGeom>
+                        <a:ln>
+                          <a:solidFill>
+                            <a:schemeClr val="tx1"/>
+                          </a:solidFill>
+                          <a:tailEnd type="triangle"/>
+                        </a:ln>
+                      </wps:spPr>
+                      <wps:style>
+                        <a:lnRef idx="1">
+                          <a:schemeClr val="accent1"/>
+                        </a:lnRef>
+                        <a:fillRef idx="0">
+                          <a:schemeClr val="accent1"/>
+                        </a:fillRef>
+                        <a:effectRef idx="0">
+                          <a:schemeClr val="accent1"/>
+                        </a:effectRef>
+                        <a:fontRef idx="minor">
+                          <a:schemeClr val="tx1"/>
+                        </a:fontRef>
+                      </wps:style>
+                      <wps:bodyPr/>
+                    </wps:wsp>
+                  </a:graphicData>
+                </a:graphic>
+              </wp:anchor>
+            </w:drawing>
+          </mc:Choice>
+          <mc:Fallback>
+            <w:pict>
+              <v:shape w14:anchorId="3DC10E05" id="Straight Arrow Connector 57" o:spid="_x0000_s1026" type="#_x0000_t32" style="position:absolute;margin-left:45.35pt;margin-top:126pt;width:63.3pt;height:1in;flip:y;z-index:251721728;visibility:visible;mso-wrap-style:square;mso-wrap-distance-left:9pt;mso-wrap-distance-top:0;mso-wrap-distance-right:9pt;mso-wrap-distance-bottom:0;mso-position-horizontal:absolute;mso-position-horizontal-relative:text;mso-position-vertical:absolute;mso-position-vertical-relative:text" o:gfxdata="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" strokecolor="black [3213]" strokeweight=".5pt">
+                <v:stroke endarrow="block" joinstyle="miter"/>
+              </v:shape>
+            </w:pict>
+          </mc:Fallback>
+        </mc:AlternateContent>
+      </w:r>
+      <w:r>
+        <w:rPr>
+          <w:rFonts w:ascii="Times New Roman" w:hAnsi="Times New Roman" w:cs="Times New Roman"/>
+          <w:noProof/>
+          <w:sz w:val="36"/>
+          <w:szCs w:val="36"/>
+          <w:lang w:val="vi-VN"/>
+        </w:rPr>
+        <mc:AlternateContent>
+          <mc:Choice Requires="wps">
+            <w:drawing>
+              <wp:anchor distT="0" distB="0" distL="114300" distR="114300" simplePos="0" relativeHeight="251720704" behindDoc="0" locked="0" layoutInCell="1" allowOverlap="1" wp14:anchorId="6CB4D7F7" wp14:editId="6A8A9963">
+                <wp:simplePos x="0" y="0"/>
+                <wp:positionH relativeFrom="column">
+                  <wp:posOffset>575733</wp:posOffset>
+                </wp:positionH>
+                <wp:positionV relativeFrom="paragraph">
+                  <wp:posOffset>812799</wp:posOffset>
+                </wp:positionV>
+                <wp:extent cx="804334" cy="1575435"/>
+                <wp:effectExtent l="0" t="25400" r="34290" b="12065"/>
+                <wp:wrapNone/>
+                <wp:docPr id="56" name="Straight Arrow Connector 56"/>
+                <wp:cNvGraphicFramePr/>
+                <a:graphic xmlns:a="http://schemas.openxmlformats.org/drawingml/2006/main">
+                  <a:graphicData uri="http://schemas.microsoft.com/office/word/2010/wordprocessingShape">
+                    <wps:wsp>
+                      <wps:cNvCnPr/>
+                      <wps:spPr>
+                        <a:xfrm flipV="1">
+                          <a:off x="0" y="0"/>
+                          <a:ext cx="804334" cy="1575435"/>
+                        </a:xfrm>
+                        <a:prstGeom prst="straightConnector1">
+                          <a:avLst/>
+                        </a:prstGeom>
+                        <a:ln>
+                          <a:solidFill>
+                            <a:schemeClr val="tx1"/>
+                          </a:solidFill>
+                          <a:tailEnd type="triangle"/>
+                        </a:ln>
+                      </wps:spPr>
+                      <wps:style>
+                        <a:lnRef idx="1">
+                          <a:schemeClr val="accent1"/>
+                        </a:lnRef>
+                        <a:fillRef idx="0">
+                          <a:schemeClr val="accent1"/>
+                        </a:fillRef>
+                        <a:effectRef idx="0">
+                          <a:schemeClr val="accent1"/>
+                        </a:effectRef>
+                        <a:fontRef idx="minor">
+                          <a:schemeClr val="tx1"/>
+                        </a:fontRef>
+                      </wps:style>
+                      <wps:bodyPr/>
+                    </wps:wsp>
+                  </a:graphicData>
+                </a:graphic>
+                <wp14:sizeRelH relativeFrom="margin">
+                  <wp14:pctWidth>0</wp14:pctWidth>
+                </wp14:sizeRelH>
+              </wp:anchor>
+            </w:drawing>
+          </mc:Choice>
+          <mc:Fallback>
+            <w:pict>
+              <v:shape w14:anchorId="517F4CDF" id="Straight Arrow Connector 56" o:spid="_x0000_s1026" type="#_x0000_t32" style="position:absolute;margin-left:45.35pt;margin-top:64pt;width:63.35pt;height:124.05pt;flip:y;z-index:251720704;visibility:visible;mso-wrap-style:square;mso-width-percent:0;mso-wrap-distance-left:9pt;mso-wrap-distance-top:0;mso-wrap-distance-right:9pt;mso-wrap-distance-bottom:0;mso-position-horizontal:absolute;mso-position-horizontal-relative:text;mso-position-vertical:absolute;mso-position-vertical-relative:text;mso-width-percent:0;mso-width-relative:margin" o:gfxdata="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" strokecolor="black [3213]" strokeweight=".5pt">
+                <v:stroke endarrow="block" joinstyle="miter"/>
+              </v:shape>
+            </w:pict>
+          </mc:Fallback>
+        </mc:AlternateContent>
+      </w:r>
+      <w:r>
+        <w:rPr>
+          <w:rFonts w:ascii="Times New Roman" w:hAnsi="Times New Roman" w:cs="Times New Roman"/>
+          <w:noProof/>
+          <w:sz w:val="36"/>
+          <w:szCs w:val="36"/>
+          <w:lang w:val="vi-VN"/>
+        </w:rPr>
+        <mc:AlternateContent>
+          <mc:Choice Requires="wps">
+            <w:drawing>
+              <wp:anchor distT="0" distB="0" distL="114300" distR="114300" simplePos="0" relativeHeight="251719680" behindDoc="0" locked="0" layoutInCell="1" allowOverlap="1" wp14:anchorId="6AF87D89" wp14:editId="07F8B028">
+                <wp:simplePos x="0" y="0"/>
+                <wp:positionH relativeFrom="column">
+                  <wp:posOffset>97367</wp:posOffset>
+                </wp:positionH>
+                <wp:positionV relativeFrom="paragraph">
+                  <wp:posOffset>1980565</wp:posOffset>
+                </wp:positionV>
+                <wp:extent cx="0" cy="356235"/>
+                <wp:effectExtent l="63500" t="0" r="38100" b="37465"/>
+                <wp:wrapNone/>
+                <wp:docPr id="55" name="Straight Arrow Connector 55"/>
+                <wp:cNvGraphicFramePr/>
+                <a:graphic xmlns:a="http://schemas.openxmlformats.org/drawingml/2006/main">
+                  <a:graphicData uri="http://schemas.microsoft.com/office/word/2010/wordprocessingShape">
+                    <wps:wsp>
+                      <wps:cNvCnPr/>
+                      <wps:spPr>
+                        <a:xfrm>
+                          <a:off x="0" y="0"/>
+                          <a:ext cx="0" cy="356235"/>
+                        </a:xfrm>
+                        <a:prstGeom prst="straightConnector1">
+                          <a:avLst/>
+                        </a:prstGeom>
+                        <a:ln>
+                          <a:solidFill>
+                            <a:schemeClr val="tx1"/>
+                          </a:solidFill>
+                          <a:tailEnd type="triangle"/>
+                        </a:ln>
+                      </wps:spPr>
+                      <wps:style>
+                        <a:lnRef idx="1">
+                          <a:schemeClr val="accent1"/>
+                        </a:lnRef>
+                        <a:fillRef idx="0">
+                          <a:schemeClr val="accent1"/>
+                        </a:fillRef>
+                        <a:effectRef idx="0">
+                          <a:schemeClr val="accent1"/>
+                        </a:effectRef>
+                        <a:fontRef idx="minor">
+                          <a:schemeClr val="tx1"/>
+                        </a:fontRef>
+                      </wps:style>
+                      <wps:bodyPr/>
+                    </wps:wsp>
+                  </a:graphicData>
+                </a:graphic>
+              </wp:anchor>
+            </w:drawing>
+          </mc:Choice>
+          <mc:Fallback>
+            <w:pict>
+              <v:shape w14:anchorId="362979F2" id="Straight Arrow Connector 55" o:spid="_x0000_s1026" type="#_x0000_t32" style="position:absolute;margin-left:7.65pt;margin-top:155.95pt;width:0;height:28.05pt;z-index:251719680;visibility:visible;mso-wrap-style:square;mso-wrap-distance-left:9pt;mso-wrap-distance-top:0;mso-wrap-distance-right:9pt;mso-wrap-distance-bottom:0;mso-position-horizontal:absolute;mso-position-horizontal-relative:text;mso-position-vertical:absolute;mso-position-vertical-relative:text" o:gfxdata="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" strokecolor="black [3213]" strokeweight=".5pt">
+                <v:stroke endarrow="block" joinstyle="miter"/>
+              </v:shape>
+            </w:pict>
+          </mc:Fallback>
+        </mc:AlternateContent>
+      </w:r>
+      <w:r>
+        <w:rPr>
+          <w:rFonts w:ascii="Times New Roman" w:hAnsi="Times New Roman" w:cs="Times New Roman"/>
+          <w:noProof/>
+          <w:sz w:val="36"/>
+          <w:szCs w:val="36"/>
+          <w:lang w:val="vi-VN"/>
+        </w:rPr>
+        <mc:AlternateContent>
+          <mc:Choice Requires="wps">
+            <w:drawing>
+              <wp:anchor distT="0" distB="0" distL="114300" distR="114300" simplePos="0" relativeHeight="251718656" behindDoc="0" locked="0" layoutInCell="1" allowOverlap="1" wp14:anchorId="5529FFF5" wp14:editId="4F0B84F6">
+                <wp:simplePos x="0" y="0"/>
+                <wp:positionH relativeFrom="column">
+                  <wp:posOffset>97155</wp:posOffset>
+                </wp:positionH>
+                <wp:positionV relativeFrom="paragraph">
+                  <wp:posOffset>1143000</wp:posOffset>
+                </wp:positionV>
+                <wp:extent cx="0" cy="330200"/>
+                <wp:effectExtent l="63500" t="0" r="38100" b="38100"/>
+                <wp:wrapNone/>
+                <wp:docPr id="52" name="Straight Arrow Connector 52"/>
+                <wp:cNvGraphicFramePr/>
+                <a:graphic xmlns:a="http://schemas.openxmlformats.org/drawingml/2006/main">
+                  <a:graphicData uri="http://schemas.microsoft.com/office/word/2010/wordprocessingShape">
+                    <wps:wsp>
+                      <wps:cNvCnPr/>
+                      <wps:spPr>
+                        <a:xfrm>
+                          <a:off x="0" y="0"/>
+                          <a:ext cx="0" cy="330200"/>
+                        </a:xfrm>
+                        <a:prstGeom prst="straightConnector1">
+                          <a:avLst/>
+                        </a:prstGeom>
+                        <a:ln>
+                          <a:solidFill>
+                            <a:schemeClr val="tx1"/>
+                          </a:solidFill>
+                          <a:tailEnd type="triangle"/>
+                        </a:ln>
+                      </wps:spPr>
+                      <wps:style>
+                        <a:lnRef idx="1">
+                          <a:schemeClr val="accent1"/>
+                        </a:lnRef>
+                        <a:fillRef idx="0">
+                          <a:schemeClr val="accent1"/>
+                        </a:fillRef>
+                        <a:effectRef idx="0">
+                          <a:schemeClr val="accent1"/>
+                        </a:effectRef>
+                        <a:fontRef idx="minor">
+                          <a:schemeClr val="tx1"/>
+                        </a:fontRef>
+                      </wps:style>
+                      <wps:bodyPr/>
+                    </wps:wsp>
+                  </a:graphicData>
+                </a:graphic>
+              </wp:anchor>
+            </w:drawing>
+          </mc:Choice>
+          <mc:Fallback>
+            <w:pict>
+              <v:shape w14:anchorId="4A786307" id="Straight Arrow Connector 52" o:spid="_x0000_s1026" type="#_x0000_t32" style="position:absolute;margin-left:7.65pt;margin-top:90pt;width:0;height:26pt;z-index:251718656;visibility:visible;mso-wrap-style:square;mso-wrap-distance-left:9pt;mso-wrap-distance-top:0;mso-wrap-distance-right:9pt;mso-wrap-distance-bottom:0;mso-position-horizontal:absolute;mso-position-horizontal-relative:text;mso-position-vertical:absolute;mso-position-vertical-relative:text" o:gfxdata="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" strokecolor="black [3213]" strokeweight=".5pt">
+                <v:stroke endarrow="block" joinstyle="miter"/>
+              </v:shape>
+            </w:pict>
+          </mc:Fallback>
+        </mc:AlternateContent>
+      </w:r>
+      <w:r>
+        <w:rPr>
+          <w:rFonts w:ascii="Times New Roman" w:hAnsi="Times New Roman" w:cs="Times New Roman"/>
+          <w:noProof/>
+          <w:sz w:val="36"/>
+          <w:szCs w:val="36"/>
+          <w:lang w:val="vi-VN"/>
+        </w:rPr>
+        <mc:AlternateContent>
+          <mc:Choice Requires="wps">
+            <w:drawing>
+              <wp:anchor distT="0" distB="0" distL="114300" distR="114300" simplePos="0" relativeHeight="251709440" behindDoc="0" locked="0" layoutInCell="1" allowOverlap="1" wp14:anchorId="7E9E3F32" wp14:editId="37FF8D44">
+                <wp:simplePos x="0" y="0"/>
+                <wp:positionH relativeFrom="column">
+                  <wp:posOffset>2802255</wp:posOffset>
+                </wp:positionH>
+                <wp:positionV relativeFrom="paragraph">
+                  <wp:posOffset>1141730</wp:posOffset>
+                </wp:positionV>
+                <wp:extent cx="719666" cy="524934"/>
+                <wp:effectExtent l="0" t="0" r="17145" b="8890"/>
+                <wp:wrapNone/>
+                <wp:docPr id="22" name="Rounded Rectangle 22"/>
+                <wp:cNvGraphicFramePr/>
+                <a:graphic xmlns:a="http://schemas.openxmlformats.org/drawingml/2006/main">
+                  <a:graphicData uri="http://schemas.microsoft.com/office/word/2010/wordprocessingShape">
+                    <wps:wsp>
+                      <wps:cNvSpPr/>
+                      <wps:spPr>
+                        <a:xfrm>
+                          <a:off x="0" y="0"/>
+                          <a:ext cx="719666" cy="524934"/>
+                        </a:xfrm>
+                        <a:prstGeom prst="roundRect">
+                          <a:avLst/>
+                        </a:prstGeom>
+                        <a:solidFill>
+                          <a:schemeClr val="bg1"/>
+                        </a:solidFill>
+                        <a:ln>
+                          <a:solidFill>
+                            <a:schemeClr val="tx1"/>
+                          </a:solidFill>
+                        </a:ln>
+                      </wps:spPr>
+                      <wps:style>
+                        <a:lnRef idx="2">
+                          <a:schemeClr val="accent1">
+                            <a:shade val="50000"/>
+                          </a:schemeClr>
+                        </a:lnRef>
+                        <a:fillRef idx="1">
+                          <a:schemeClr val="accent1"/>
+                        </a:fillRef>
+                        <a:effectRef idx="0">
+                          <a:schemeClr val="accent1"/>
+                        </a:effectRef>
+                        <a:fontRef idx="minor">
+                          <a:schemeClr val="lt1"/>
+                        </a:fontRef>
+                      </wps:style>
+                      <wps:txbx>
+                        <w:txbxContent>
+                          <w:p>
+                            <w:pPr>
+                              <w:jc w:val="center"/>
+                              <w:rPr>
+                                <w:color w:val="000000" w:themeColor="text1"/>
+                                <w:lang w:val="vi-VN"/>
+                              </w:rPr>
+                            </w:pPr>
+                            <w:r>
+                              <w:rPr>
+                                <w:color w:val="000000" w:themeColor="text1"/>
+                                <w:lang w:val="vi-VN"/>
+                              </w:rPr>
+                              <w:t>Chi tiết phòng</w:t>
+                            </w:r>
+                          </w:p>
+                        </w:txbxContent>
+                      </wps:txbx>
+                      <wps:bodyPr rot="0" spcFirstLastPara="0" vertOverflow="overflow" horzOverflow="overflow" vert="horz" wrap="square" lIns="91440" tIns="45720" rIns="91440" bIns="45720" numCol="1" spcCol="0" rtlCol="0" fromWordArt="0" anchor="ctr" anchorCtr="0" forceAA="0" compatLnSpc="1">
+                        <a:prstTxWarp prst="textNoShape">
+                          <a:avLst/>
+                        </a:prstTxWarp>
+                        <a:noAutofit/>
+                      </wps:bodyPr>
+                    </wps:wsp>
+                  </a:graphicData>
+                </a:graphic>
+                <wp14:sizeRelH relativeFrom="margin">
+                  <wp14:pctWidth>0</wp14:pctWidth>
+                </wp14:sizeRelH>
+                <wp14:sizeRelV relativeFrom="margin">
+                  <wp14:pctHeight>0</wp14:pctHeight>
+                </wp14:sizeRelV>
+              </wp:anchor>
+            </w:drawing>
+          </mc:Choice>
+          <mc:Fallback>
+            <w:pict>
+              <v:roundrect w14:anchorId="7E9E3F32" id="Rounded Rectangle 22" o:spid="_x0000_s1047" style="position:absolute;margin-left:220.65pt;margin-top:89.9pt;width:56.65pt;height:41.35pt;z-index:251709440;visibility:visible;mso-wrap-style:square;mso-width-percent:0;mso-height-percent:0;mso-wrap-distance-left:9pt;mso-wrap-distance-top:0;mso-wrap-distance-right:9pt;mso-wrap-distance-bottom:0;mso-position-horizontal:absolute;mso-position-horizontal-relative:text;mso-position-vertical:absolute;mso-position-vertical-relative:text;mso-width-percent:0;mso-height-percent:0;mso-width-relative:margin;mso-height-relative:margin;v-text-anchor:middle" arcsize="10923f" o:gfxdata="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" fillcolor="white [3212]" strokecolor="black [3213]" strokeweight="1pt">
+                <v:stroke joinstyle="miter"/>
+                <v:textbox>
+                  <w:txbxContent>
+                    <w:p>
+                      <w:pPr>
+                        <w:jc w:val="center"/>
+                        <w:rPr>
+                          <w:color w:val="000000" w:themeColor="text1"/>
+                          <w:lang w:val="vi-VN"/>
+                        </w:rPr>
+                      </w:pPr>
+                      <w:r>
+                        <w:rPr>
+                          <w:color w:val="000000" w:themeColor="text1"/>
+                          <w:lang w:val="vi-VN"/>
+                        </w:rPr>
+                        <w:t>Chi tiết phòng</w:t>
+                      </w:r>
+                    </w:p>
+                  </w:txbxContent>
+                </v:textbox>
+              </v:roundrect>
+            </w:pict>
+          </mc:Fallback>
+        </mc:AlternateContent>
+      </w:r>
+      <w:r>
+        <w:rPr>
+          <w:rFonts w:ascii="Times New Roman" w:hAnsi="Times New Roman" w:cs="Times New Roman"/>
+          <w:noProof/>
+          <w:sz w:val="36"/>
+          <w:szCs w:val="36"/>
+          <w:lang w:val="vi-VN"/>
+        </w:rPr>
+        <mc:AlternateContent>
+          <mc:Choice Requires="wps">
+            <w:drawing>
+              <wp:anchor distT="0" distB="0" distL="114300" distR="114300" simplePos="0" relativeHeight="251708416" behindDoc="0" locked="0" layoutInCell="1" allowOverlap="1" wp14:anchorId="12811F4E" wp14:editId="357ACAE9">
+                <wp:simplePos x="0" y="0"/>
+                <wp:positionH relativeFrom="column">
+                  <wp:posOffset>2776432</wp:posOffset>
+                </wp:positionH>
+                <wp:positionV relativeFrom="paragraph">
+                  <wp:posOffset>304800</wp:posOffset>
+                </wp:positionV>
+                <wp:extent cx="821055" cy="507365"/>
+                <wp:effectExtent l="0" t="0" r="17145" b="13335"/>
+                <wp:wrapNone/>
+                <wp:docPr id="21" name="Rounded Rectangle 21"/>
+                <wp:cNvGraphicFramePr/>
+                <a:graphic xmlns:a="http://schemas.openxmlformats.org/drawingml/2006/main">
+                  <a:graphicData uri="http://schemas.microsoft.com/office/word/2010/wordprocessingShape">
+                    <wps:wsp>
+                      <wps:cNvSpPr/>
+                      <wps:spPr>
+                        <a:xfrm>
+                          <a:off x="0" y="0"/>
+                          <a:ext cx="821055" cy="507365"/>
+                        </a:xfrm>
+                        <a:prstGeom prst="roundRect">
+                          <a:avLst/>
+                        </a:prstGeom>
+                        <a:solidFill>
+                          <a:schemeClr val="bg1"/>
+                        </a:solidFill>
+                        <a:ln>
+                          <a:solidFill>
+                            <a:schemeClr val="tx1"/>
+                          </a:solidFill>
+                        </a:ln>
+                      </wps:spPr>
+                      <wps:style>
+                        <a:lnRef idx="2">
+                          <a:schemeClr val="accent1">
+                            <a:shade val="50000"/>
+                          </a:schemeClr>
+                        </a:lnRef>
+                        <a:fillRef idx="1">
+                          <a:schemeClr val="accent1"/>
+                        </a:fillRef>
+                        <a:effectRef idx="0">
+                          <a:schemeClr val="accent1"/>
+                        </a:effectRef>
+                        <a:fontRef idx="minor">
+                          <a:schemeClr val="lt1"/>
+                        </a:fontRef>
+                      </wps:style>
+                      <wps:txbx>
+                        <w:txbxContent>
+                          <w:p>
+                            <w:pPr>
+                              <w:jc w:val="center"/>
+                              <w:rPr>
+                                <w:color w:val="000000" w:themeColor="text1"/>
+                                <w:lang w:val="vi-VN"/>
+                              </w:rPr>
+                            </w:pPr>
+                            <w:r>
+                              <w:rPr>
+                                <w:color w:val="000000" w:themeColor="text1"/>
+                                <w:lang w:val="vi-VN"/>
+                              </w:rPr>
+                              <w:t>Cài đặt tìm kiếm</w:t>
+                            </w:r>
+                          </w:p>
+                        </w:txbxContent>
+                      </wps:txbx>
+                      <wps:bodyPr rot="0" spcFirstLastPara="0" vertOverflow="overflow" horzOverflow="overflow" vert="horz" wrap="square" lIns="91440" tIns="45720" rIns="91440" bIns="45720" numCol="1" spcCol="0" rtlCol="0" fromWordArt="0" anchor="ctr" anchorCtr="0" forceAA="0" compatLnSpc="1">
+                        <a:prstTxWarp prst="textNoShape">
+                          <a:avLst/>
+                        </a:prstTxWarp>
+                        <a:noAutofit/>
+                      </wps:bodyPr>
+                    </wps:wsp>
+                  </a:graphicData>
+                </a:graphic>
+                <wp14:sizeRelH relativeFrom="margin">
+                  <wp14:pctWidth>0</wp14:pctWidth>
+                </wp14:sizeRelH>
+                <wp14:sizeRelV relativeFrom="margin">
+                  <wp14:pctHeight>0</wp14:pctHeight>
+                </wp14:sizeRelV>
+              </wp:anchor>
+            </w:drawing>
+          </mc:Choice>
+          <mc:Fallback>
+            <w:pict>
+              <v:roundrect w14:anchorId="12811F4E" id="Rounded Rectangle 21" o:spid="_x0000_s1048" style="position:absolute;margin-left:218.6pt;margin-top:24pt;width:64.65pt;height:39.95pt;z-index:251708416;visibility:visible;mso-wrap-style:square;mso-width-percent:0;mso-height-percent:0;mso-wrap-distance-left:9pt;mso-wrap-distance-top:0;mso-wrap-distance-right:9pt;mso-wrap-distance-bottom:0;mso-position-horizontal:absolute;mso-position-horizontal-relative:text;mso-position-vertical:absolute;mso-position-vertical-relative:text;mso-width-percent:0;mso-height-percent:0;mso-width-relative:margin;mso-height-relative:margin;v-text-anchor:middle" arcsize="10923f" o:gfxdata="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" fillcolor="white [3212]" strokecolor="black [3213]" strokeweight="1pt">
+                <v:stroke joinstyle="miter"/>
+                <v:textbox>
+                  <w:txbxContent>
+                    <w:p>
+                      <w:pPr>
+                        <w:jc w:val="center"/>
+                        <w:rPr>
+                          <w:color w:val="000000" w:themeColor="text1"/>
+                          <w:lang w:val="vi-VN"/>
+                        </w:rPr>
+                      </w:pPr>
+                      <w:r>
+                        <w:rPr>
+                          <w:color w:val="000000" w:themeColor="text1"/>
+                          <w:lang w:val="vi-VN"/>
+                        </w:rPr>
+                        <w:t>Cài đặt tìm kiếm</w:t>
+                      </w:r>
+                    </w:p>
+                  </w:txbxContent>
+                </v:textbox>
+              </v:roundrect>
+            </w:pict>
+          </mc:Fallback>
+        </mc:AlternateContent>
+      </w:r>
+      <w:r>
+        <w:rPr>
+          <w:rFonts w:ascii="Times New Roman" w:hAnsi="Times New Roman" w:cs="Times New Roman"/>
+          <w:noProof/>
+          <w:sz w:val="36"/>
+          <w:szCs w:val="36"/>
+          <w:lang w:val="vi-VN"/>
+        </w:rPr>
+        <mc:AlternateContent>
+          <mc:Choice Requires="wps">
+            <w:drawing>
+              <wp:anchor distT="0" distB="0" distL="114300" distR="114300" simplePos="0" relativeHeight="251716608" behindDoc="0" locked="0" layoutInCell="1" allowOverlap="1" wp14:anchorId="5894841A" wp14:editId="2FDC0F53">
+                <wp:simplePos x="0" y="0"/>
+                <wp:positionH relativeFrom="column">
+                  <wp:posOffset>1379220</wp:posOffset>
+                </wp:positionH>
+                <wp:positionV relativeFrom="paragraph">
+                  <wp:posOffset>3936365</wp:posOffset>
+                </wp:positionV>
+                <wp:extent cx="761365" cy="508000"/>
+                <wp:effectExtent l="0" t="0" r="13335" b="12700"/>
+                <wp:wrapNone/>
+                <wp:docPr id="50" name="Rounded Rectangle 50"/>
+                <wp:cNvGraphicFramePr/>
+                <a:graphic xmlns:a="http://schemas.openxmlformats.org/drawingml/2006/main">
+                  <a:graphicData uri="http://schemas.microsoft.com/office/word/2010/wordprocessingShape">
+                    <wps:wsp>
+                      <wps:cNvSpPr/>
+                      <wps:spPr>
+                        <a:xfrm>
+                          <a:off x="0" y="0"/>
+                          <a:ext cx="761365" cy="508000"/>
+                        </a:xfrm>
+                        <a:prstGeom prst="roundRect">
+                          <a:avLst/>
+                        </a:prstGeom>
+                        <a:solidFill>
+                          <a:schemeClr val="bg1"/>
+                        </a:solidFill>
+                        <a:ln>
+                          <a:solidFill>
+                            <a:schemeClr val="tx1"/>
+                          </a:solidFill>
+                        </a:ln>
+                      </wps:spPr>
+                      <wps:style>
+                        <a:lnRef idx="2">
+                          <a:schemeClr val="accent1">
+                            <a:shade val="50000"/>
+                          </a:schemeClr>
+                        </a:lnRef>
+                        <a:fillRef idx="1">
+                          <a:schemeClr val="accent1"/>
+                        </a:fillRef>
+                        <a:effectRef idx="0">
+                          <a:schemeClr val="accent1"/>
+                        </a:effectRef>
+                        <a:fontRef idx="minor">
+                          <a:schemeClr val="lt1"/>
+                        </a:fontRef>
+                      </wps:style>
+                      <wps:txbx>
+                        <w:txbxContent>
+                          <w:p>
+                            <w:pPr>
+                              <w:jc w:val="center"/>
+                              <w:rPr>
+                                <w:color w:val="000000" w:themeColor="text1"/>
+                                <w:lang w:val="vi-VN"/>
+                              </w:rPr>
+                            </w:pPr>
+                            <w:r>
+                              <w:rPr>
+                                <w:color w:val="000000" w:themeColor="text1"/>
+                                <w:lang w:val="vi-VN"/>
+                              </w:rPr>
+                              <w:t>Trang cá nhân</w:t>
+                            </w:r>
+                          </w:p>
+                        </w:txbxContent>
+                      </wps:txbx>
+                      <wps:bodyPr rot="0" spcFirstLastPara="0" vertOverflow="overflow" horzOverflow="overflow" vert="horz" wrap="square" lIns="91440" tIns="45720" rIns="91440" bIns="45720" numCol="1" spcCol="0" rtlCol="0" fromWordArt="0" anchor="ctr" anchorCtr="0" forceAA="0" compatLnSpc="1">
+                        <a:prstTxWarp prst="textNoShape">
+                          <a:avLst/>
+                        </a:prstTxWarp>
+                        <a:noAutofit/>
+                      </wps:bodyPr>
+                    </wps:wsp>
+                  </a:graphicData>
+                </a:graphic>
+                <wp14:sizeRelH relativeFrom="margin">
+                  <wp14:pctWidth>0</wp14:pctWidth>
+                </wp14:sizeRelH>
+                <wp14:sizeRelV relativeFrom="margin">
+                  <wp14:pctHeight>0</wp14:pctHeight>
+                </wp14:sizeRelV>
+              </wp:anchor>
+            </w:drawing>
+          </mc:Choice>
+          <mc:Fallback>
+            <w:pict>
+              <v:roundrect w14:anchorId="5894841A" id="Rounded Rectangle 50" o:spid="_x0000_s1049" style="position:absolute;margin-left:108.6pt;margin-top:309.95pt;width:59.95pt;height:40pt;z-index:251716608;visibility:visible;mso-wrap-style:square;mso-width-percent:0;mso-height-percent:0;mso-wrap-distance-left:9pt;mso-wrap-distance-top:0;mso-wrap-distance-right:9pt;mso-wrap-distance-bottom:0;mso-position-horizontal:absolute;mso-position-horizontal-relative:text;mso-position-vertical:absolute;mso-position-vertical-relative:text;mso-width-percent:0;mso-height-percent:0;mso-width-relative:margin;mso-height-relative:margin;v-text-anchor:middle" arcsize="10923f" o:gfxdata="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" fillcolor="white [3212]" strokecolor="black [3213]" strokeweight="1pt">
+                <v:stroke joinstyle="miter"/>
+                <v:textbox>
+                  <w:txbxContent>
+                    <w:p>
+                      <w:pPr>
+                        <w:jc w:val="center"/>
+                        <w:rPr>
+                          <w:color w:val="000000" w:themeColor="text1"/>
+                          <w:lang w:val="vi-VN"/>
+                        </w:rPr>
+                      </w:pPr>
+                      <w:r>
+                        <w:rPr>
+                          <w:color w:val="000000" w:themeColor="text1"/>
+                          <w:lang w:val="vi-VN"/>
+                        </w:rPr>
+                        <w:t>Trang cá nhân</w:t>
+                      </w:r>
+                    </w:p>
+                  </w:txbxContent>
+                </v:textbox>
+              </v:roundrect>
+            </w:pict>
+          </mc:Fallback>
+        </mc:AlternateContent>
+      </w:r>
+      <w:r>
+        <w:rPr>
+          <w:rFonts w:ascii="Times New Roman" w:hAnsi="Times New Roman" w:cs="Times New Roman"/>
+          <w:noProof/>
+          <w:sz w:val="36"/>
+          <w:szCs w:val="36"/>
+          <w:lang w:val="vi-VN"/>
+        </w:rPr>
+        <mc:AlternateContent>
+          <mc:Choice Requires="wps">
+            <w:drawing>
+              <wp:anchor distT="0" distB="0" distL="114300" distR="114300" simplePos="0" relativeHeight="251715584" behindDoc="0" locked="0" layoutInCell="1" allowOverlap="1" wp14:anchorId="29F34265" wp14:editId="5B5A7F07">
+                <wp:simplePos x="0" y="0"/>
+                <wp:positionH relativeFrom="column">
+                  <wp:posOffset>1379220</wp:posOffset>
+                </wp:positionH>
+                <wp:positionV relativeFrom="paragraph">
+                  <wp:posOffset>3098165</wp:posOffset>
+                </wp:positionV>
+                <wp:extent cx="803275" cy="440055"/>
+                <wp:effectExtent l="0" t="0" r="9525" b="17145"/>
+                <wp:wrapNone/>
+                <wp:docPr id="49" name="Rounded Rectangle 49"/>
+                <wp:cNvGraphicFramePr/>
+                <a:graphic xmlns:a="http://schemas.openxmlformats.org/drawingml/2006/main">
+                  <a:graphicData uri="http://schemas.microsoft.com/office/word/2010/wordprocessingShape">
+                    <wps:wsp>
+                      <wps:cNvSpPr/>
+                      <wps:spPr>
+                        <a:xfrm>
+                          <a:off x="0" y="0"/>
+                          <a:ext cx="803275" cy="440055"/>
+                        </a:xfrm>
+                        <a:prstGeom prst="roundRect">
+                          <a:avLst/>
+                        </a:prstGeom>
+                        <a:solidFill>
+                          <a:schemeClr val="bg1"/>
+                        </a:solidFill>
+                        <a:ln>
+                          <a:solidFill>
+                            <a:schemeClr val="tx1"/>
+                          </a:solidFill>
+                        </a:ln>
+                      </wps:spPr>
+                      <wps:style>
+                        <a:lnRef idx="2">
+                          <a:schemeClr val="accent1">
+                            <a:shade val="50000"/>
+                          </a:schemeClr>
+                        </a:lnRef>
+                        <a:fillRef idx="1">
+                          <a:schemeClr val="accent1"/>
+                        </a:fillRef>
+                        <a:effectRef idx="0">
+                          <a:schemeClr val="accent1"/>
+                        </a:effectRef>
+                        <a:fontRef idx="minor">
+                          <a:schemeClr val="lt1"/>
+                        </a:fontRef>
+                      </wps:style>
+                      <wps:txbx>
+                        <w:txbxContent>
+                          <w:p>
+                            <w:pPr>
+                              <w:jc w:val="center"/>
+                              <w:rPr>
+                                <w:color w:val="000000" w:themeColor="text1"/>
+                                <w:lang w:val="vi-VN"/>
+                              </w:rPr>
+                            </w:pPr>
+                            <w:r>
+                              <w:rPr>
+                                <w:color w:val="000000" w:themeColor="text1"/>
+                                <w:lang w:val="vi-VN"/>
+                              </w:rPr>
+                              <w:t>Tin nhắn</w:t>
+                            </w:r>
+                          </w:p>
+                        </w:txbxContent>
+                      </wps:txbx>
+                      <wps:bodyPr rot="0" spcFirstLastPara="0" vertOverflow="overflow" horzOverflow="overflow" vert="horz" wrap="square" lIns="91440" tIns="45720" rIns="91440" bIns="45720" numCol="1" spcCol="0" rtlCol="0" fromWordArt="0" anchor="ctr" anchorCtr="0" forceAA="0" compatLnSpc="1">
+                        <a:prstTxWarp prst="textNoShape">
+                          <a:avLst/>
+                        </a:prstTxWarp>
+                        <a:noAutofit/>
+                      </wps:bodyPr>
+                    </wps:wsp>
+                  </a:graphicData>
+                </a:graphic>
+                <wp14:sizeRelH relativeFrom="margin">
+                  <wp14:pctWidth>0</wp14:pctWidth>
+                </wp14:sizeRelH>
+                <wp14:sizeRelV relativeFrom="margin">
+                  <wp14:pctHeight>0</wp14:pctHeight>
+                </wp14:sizeRelV>
+              </wp:anchor>
+            </w:drawing>
+          </mc:Choice>
+          <mc:Fallback>
+            <w:pict>
+              <v:roundrect w14:anchorId="29F34265" id="Rounded Rectangle 49" o:spid="_x0000_s1050" style="position:absolute;margin-left:108.6pt;margin-top:243.95pt;width:63.25pt;height:34.65pt;z-index:251715584;visibility:visible;mso-wrap-style:square;mso-width-percent:0;mso-height-percent:0;mso-wrap-distance-left:9pt;mso-wrap-distance-top:0;mso-wrap-distance-right:9pt;mso-wrap-distance-bottom:0;mso-position-horizontal:absolute;mso-position-horizontal-relative:text;mso-position-vertical:absolute;mso-position-vertical-relative:text;mso-width-percent:0;mso-height-percent:0;mso-width-relative:margin;mso-height-relative:margin;v-text-anchor:middle" arcsize="10923f" o:gfxdata="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" fillcolor="white [3212]" strokecolor="black [3213]" strokeweight="1pt">
+                <v:stroke joinstyle="miter"/>
+                <v:textbox>
+                  <w:txbxContent>
+                    <w:p>
+                      <w:pPr>
+                        <w:jc w:val="center"/>
+                        <w:rPr>
+                          <w:color w:val="000000" w:themeColor="text1"/>
+                          <w:lang w:val="vi-VN"/>
+                        </w:rPr>
+                      </w:pPr>
+                      <w:r>
+                        <w:rPr>
+                          <w:color w:val="000000" w:themeColor="text1"/>
+                          <w:lang w:val="vi-VN"/>
+                        </w:rPr>
+                        <w:t>Tin nhắn</w:t>
+                      </w:r>
+                    </w:p>
+                  </w:txbxContent>
+                </v:textbox>
+              </v:roundrect>
+            </w:pict>
+          </mc:Fallback>
+        </mc:AlternateContent>
+      </w:r>
+      <w:r>
+        <w:rPr>
+          <w:rFonts w:ascii="Times New Roman" w:hAnsi="Times New Roman" w:cs="Times New Roman"/>
+          <w:noProof/>
+          <w:sz w:val="36"/>
+          <w:szCs w:val="36"/>
+          <w:lang w:val="vi-VN"/>
+        </w:rPr>
+        <mc:AlternateContent>
+          <mc:Choice Requires="wps">
+            <w:drawing>
+              <wp:anchor distT="0" distB="0" distL="114300" distR="114300" simplePos="0" relativeHeight="251714560" behindDoc="0" locked="0" layoutInCell="1" allowOverlap="1" wp14:anchorId="4C7F0A34" wp14:editId="44C631BA">
+                <wp:simplePos x="0" y="0"/>
+                <wp:positionH relativeFrom="column">
+                  <wp:posOffset>1336675</wp:posOffset>
+                </wp:positionH>
+                <wp:positionV relativeFrom="paragraph">
+                  <wp:posOffset>2209165</wp:posOffset>
+                </wp:positionV>
+                <wp:extent cx="862965" cy="533400"/>
+                <wp:effectExtent l="0" t="0" r="13335" b="12700"/>
+                <wp:wrapNone/>
+                <wp:docPr id="48" name="Rounded Rectangle 48"/>
+                <wp:cNvGraphicFramePr/>
+                <a:graphic xmlns:a="http://schemas.openxmlformats.org/drawingml/2006/main">
+                  <a:graphicData uri="http://schemas.microsoft.com/office/word/2010/wordprocessingShape">
+                    <wps:wsp>
+                      <wps:cNvSpPr/>
+                      <wps:spPr>
+                        <a:xfrm>
+                          <a:off x="0" y="0"/>
+                          <a:ext cx="862965" cy="533400"/>
+                        </a:xfrm>
+                        <a:prstGeom prst="roundRect">
+                          <a:avLst/>
+                        </a:prstGeom>
+                        <a:solidFill>
+                          <a:schemeClr val="bg1"/>
+                        </a:solidFill>
+                        <a:ln>
+                          <a:solidFill>
+                            <a:schemeClr val="tx1"/>
+                          </a:solidFill>
+                        </a:ln>
+                      </wps:spPr>
+                      <wps:style>
+                        <a:lnRef idx="2">
+                          <a:schemeClr val="accent1">
+                            <a:shade val="50000"/>
+                          </a:schemeClr>
+                        </a:lnRef>
+                        <a:fillRef idx="1">
+                          <a:schemeClr val="accent1"/>
+                        </a:fillRef>
+                        <a:effectRef idx="0">
+                          <a:schemeClr val="accent1"/>
+                        </a:effectRef>
+                        <a:fontRef idx="minor">
+                          <a:schemeClr val="lt1"/>
+                        </a:fontRef>
+                      </wps:style>
+                      <wps:txbx>
+                        <w:txbxContent>
+                          <w:p>
+                            <w:pPr>
+                              <w:jc w:val="center"/>
+                              <w:rPr>
+                                <w:color w:val="000000" w:themeColor="text1"/>
+                                <w:lang w:val="vi-VN"/>
+                              </w:rPr>
+                            </w:pPr>
+                            <w:r>
+                              <w:rPr>
+                                <w:color w:val="000000" w:themeColor="text1"/>
+                                <w:lang w:val="vi-VN"/>
+                              </w:rPr>
+                              <w:t>Phòng yêu thích</w:t>
+                            </w:r>
+                          </w:p>
+                        </w:txbxContent>
+                      </wps:txbx>
+                      <wps:bodyPr rot="0" spcFirstLastPara="0" vertOverflow="overflow" horzOverflow="overflow" vert="horz" wrap="square" lIns="91440" tIns="45720" rIns="91440" bIns="45720" numCol="1" spcCol="0" rtlCol="0" fromWordArt="0" anchor="ctr" anchorCtr="0" forceAA="0" compatLnSpc="1">
+                        <a:prstTxWarp prst="textNoShape">
+                          <a:avLst/>
+                        </a:prstTxWarp>
+                        <a:noAutofit/>
+                      </wps:bodyPr>
+                    </wps:wsp>
+                  </a:graphicData>
+                </a:graphic>
+                <wp14:sizeRelH relativeFrom="margin">
+                  <wp14:pctWidth>0</wp14:pctWidth>
+                </wp14:sizeRelH>
+                <wp14:sizeRelV relativeFrom="margin">
+                  <wp14:pctHeight>0</wp14:pctHeight>
+                </wp14:sizeRelV>
+              </wp:anchor>
+            </w:drawing>
+          </mc:Choice>
+          <mc:Fallback>
+            <w:pict>
+              <v:roundrect w14:anchorId="4C7F0A34" id="Rounded Rectangle 48" o:spid="_x0000_s1051" style="position:absolute;margin-left:105.25pt;margin-top:173.95pt;width:67.95pt;height:42pt;z-index:251714560;visibility:visible;mso-wrap-style:square;mso-width-percent:0;mso-height-percent:0;mso-wrap-distance-left:9pt;mso-wrap-distance-top:0;mso-wrap-distance-right:9pt;mso-wrap-distance-bottom:0;mso-position-horizontal:absolute;mso-position-horizontal-relative:text;mso-position-vertical:absolute;mso-position-vertical-relative:text;mso-width-percent:0;mso-height-percent:0;mso-width-relative:margin;mso-height-relative:margin;v-text-anchor:middle" arcsize="10923f" o:gfxdata="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" fillcolor="white [3212]" strokecolor="black [3213]" strokeweight="1pt">
+                <v:stroke joinstyle="miter"/>
+                <v:textbox>
+                  <w:txbxContent>
+                    <w:p>
+                      <w:pPr>
+                        <w:jc w:val="center"/>
+                        <w:rPr>
+                          <w:color w:val="000000" w:themeColor="text1"/>
+                          <w:lang w:val="vi-VN"/>
+                        </w:rPr>
+                      </w:pPr>
+                      <w:r>
+                        <w:rPr>
+                          <w:color w:val="000000" w:themeColor="text1"/>
+                          <w:lang w:val="vi-VN"/>
+                        </w:rPr>
+                        <w:t>Phòng yêu thích</w:t>
+                      </w:r>
+                    </w:p>
+                  </w:txbxContent>
+                </v:textbox>
+              </v:roundrect>
+            </w:pict>
+          </mc:Fallback>
+        </mc:AlternateContent>
+      </w:r>
+      <w:r>
+        <w:rPr>
+          <w:rFonts w:ascii="Times New Roman" w:hAnsi="Times New Roman" w:cs="Times New Roman"/>
+          <w:noProof/>
+          <w:sz w:val="36"/>
+          <w:szCs w:val="36"/>
+          <w:lang w:val="vi-VN"/>
+        </w:rPr>
+        <mc:AlternateContent>
+          <mc:Choice Requires="wps">
+            <w:drawing>
+              <wp:anchor distT="0" distB="0" distL="114300" distR="114300" simplePos="0" relativeHeight="251712512" behindDoc="0" locked="0" layoutInCell="1" allowOverlap="1" wp14:anchorId="3E00AFA1" wp14:editId="39881334">
+                <wp:simplePos x="0" y="0"/>
+                <wp:positionH relativeFrom="column">
+                  <wp:posOffset>1379220</wp:posOffset>
+                </wp:positionH>
+                <wp:positionV relativeFrom="paragraph">
+                  <wp:posOffset>1362075</wp:posOffset>
+                </wp:positionV>
+                <wp:extent cx="761365" cy="499110"/>
+                <wp:effectExtent l="0" t="0" r="13335" b="8890"/>
+                <wp:wrapNone/>
+                <wp:docPr id="46" name="Rounded Rectangle 46"/>
+                <wp:cNvGraphicFramePr/>
+                <a:graphic xmlns:a="http://schemas.openxmlformats.org/drawingml/2006/main">
+                  <a:graphicData uri="http://schemas.microsoft.com/office/word/2010/wordprocessingShape">
+                    <wps:wsp>
+                      <wps:cNvSpPr/>
+                      <wps:spPr>
+                        <a:xfrm>
+                          <a:off x="0" y="0"/>
+                          <a:ext cx="761365" cy="499110"/>
+                        </a:xfrm>
+                        <a:prstGeom prst="roundRect">
+                          <a:avLst/>
+                        </a:prstGeom>
+                        <a:solidFill>
+                          <a:schemeClr val="bg1"/>
+                        </a:solidFill>
+                        <a:ln>
+                          <a:solidFill>
+                            <a:schemeClr val="tx1"/>
+                          </a:solidFill>
+                        </a:ln>
+                      </wps:spPr>
+                      <wps:style>
+                        <a:lnRef idx="2">
+                          <a:schemeClr val="accent1">
+                            <a:shade val="50000"/>
+                          </a:schemeClr>
+                        </a:lnRef>
+                        <a:fillRef idx="1">
+                          <a:schemeClr val="accent1"/>
+                        </a:fillRef>
+                        <a:effectRef idx="0">
+                          <a:schemeClr val="accent1"/>
+                        </a:effectRef>
+                        <a:fontRef idx="minor">
+                          <a:schemeClr val="lt1"/>
+                        </a:fontRef>
+                      </wps:style>
+                      <wps:txbx>
+                        <w:txbxContent>
+                          <w:p>
+                            <w:pPr>
+                              <w:jc w:val="center"/>
+                              <w:rPr>
+                                <w:color w:val="000000" w:themeColor="text1"/>
+                                <w:lang w:val="vi-VN"/>
+                              </w:rPr>
+                            </w:pPr>
+                            <w:r>
+                              <w:rPr>
+                                <w:color w:val="000000" w:themeColor="text1"/>
+                                <w:lang w:val="vi-VN"/>
+                              </w:rPr>
+                              <w:t>Phòng của bạn</w:t>
+                            </w:r>
+                          </w:p>
+                        </w:txbxContent>
+                      </wps:txbx>
+                      <wps:bodyPr rot="0" spcFirstLastPara="0" vertOverflow="overflow" horzOverflow="overflow" vert="horz" wrap="square" lIns="91440" tIns="45720" rIns="91440" bIns="45720" numCol="1" spcCol="0" rtlCol="0" fromWordArt="0" anchor="ctr" anchorCtr="0" forceAA="0" compatLnSpc="1">
+                        <a:prstTxWarp prst="textNoShape">
+                          <a:avLst/>
+                        </a:prstTxWarp>
+                        <a:noAutofit/>
+                      </wps:bodyPr>
+                    </wps:wsp>
+                  </a:graphicData>
+                </a:graphic>
+                <wp14:sizeRelH relativeFrom="margin">
+                  <wp14:pctWidth>0</wp14:pctWidth>
+                </wp14:sizeRelH>
+                <wp14:sizeRelV relativeFrom="margin">
+                  <wp14:pctHeight>0</wp14:pctHeight>
+                </wp14:sizeRelV>
+              </wp:anchor>
+            </w:drawing>
+          </mc:Choice>
+          <mc:Fallback>
+            <w:pict>
+              <v:roundrect w14:anchorId="3E00AFA1" id="Rounded Rectangle 46" o:spid="_x0000_s1052" style="position:absolute;margin-left:108.6pt;margin-top:107.25pt;width:59.95pt;height:39.3pt;z-index:251712512;visibility:visible;mso-wrap-style:square;mso-width-percent:0;mso-height-percent:0;mso-wrap-distance-left:9pt;mso-wrap-distance-top:0;mso-wrap-distance-right:9pt;mso-wrap-distance-bottom:0;mso-position-horizontal:absolute;mso-position-horizontal-relative:text;mso-position-vertical:absolute;mso-position-vertical-relative:text;mso-width-percent:0;mso-height-percent:0;mso-width-relative:margin;mso-height-relative:margin;v-text-anchor:middle" arcsize="10923f" o:gfxdata="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" fillcolor="white [3212]" strokecolor="black [3213]" strokeweight="1pt">
+                <v:stroke joinstyle="miter"/>
+                <v:textbox>
+                  <w:txbxContent>
+                    <w:p>
+                      <w:pPr>
+                        <w:jc w:val="center"/>
+                        <w:rPr>
+                          <w:color w:val="000000" w:themeColor="text1"/>
+                          <w:lang w:val="vi-VN"/>
+                        </w:rPr>
+                      </w:pPr>
+                      <w:r>
+                        <w:rPr>
+                          <w:color w:val="000000" w:themeColor="text1"/>
+                          <w:lang w:val="vi-VN"/>
+                        </w:rPr>
+                        <w:t>Phòng của bạn</w:t>
+                      </w:r>
+                    </w:p>
+                  </w:txbxContent>
+                </v:textbox>
+              </v:roundrect>
+            </w:pict>
+          </mc:Fallback>
+        </mc:AlternateContent>
+      </w:r>
+      <w:r>
+        <w:rPr>
+          <w:rFonts w:ascii="Times New Roman" w:hAnsi="Times New Roman" w:cs="Times New Roman"/>
+          <w:noProof/>
+          <w:sz w:val="36"/>
+          <w:szCs w:val="36"/>
+          <w:lang w:val="vi-VN"/>
+        </w:rPr>
+        <mc:AlternateContent>
+          <mc:Choice Requires="wps">
+            <w:drawing>
+              <wp:anchor distT="0" distB="0" distL="114300" distR="114300" simplePos="0" relativeHeight="251707392" behindDoc="0" locked="0" layoutInCell="1" allowOverlap="1" wp14:anchorId="60FE6860" wp14:editId="69CCBACD">
+                <wp:simplePos x="0" y="0"/>
+                <wp:positionH relativeFrom="column">
+                  <wp:posOffset>1379008</wp:posOffset>
+                </wp:positionH>
+                <wp:positionV relativeFrom="paragraph">
+                  <wp:posOffset>668655</wp:posOffset>
+                </wp:positionV>
+                <wp:extent cx="821266" cy="355388"/>
+                <wp:effectExtent l="0" t="0" r="17145" b="13335"/>
+                <wp:wrapNone/>
+                <wp:docPr id="7" name="Rounded Rectangle 7"/>
+                <wp:cNvGraphicFramePr/>
+                <a:graphic xmlns:a="http://schemas.openxmlformats.org/drawingml/2006/main">
+                  <a:graphicData uri="http://schemas.microsoft.com/office/word/2010/wordprocessingShape">
+                    <wps:wsp>
+                      <wps:cNvSpPr/>
+                      <wps:spPr>
+                        <a:xfrm>
+                          <a:off x="0" y="0"/>
+                          <a:ext cx="821266" cy="355388"/>
+                        </a:xfrm>
+                        <a:prstGeom prst="roundRect">
+                          <a:avLst/>
+                        </a:prstGeom>
+                        <a:solidFill>
+                          <a:schemeClr val="bg1"/>
+                        </a:solidFill>
+                        <a:ln>
+                          <a:solidFill>
+                            <a:schemeClr val="tx1"/>
+                          </a:solidFill>
+                        </a:ln>
+                      </wps:spPr>
+                      <wps:style>
+                        <a:lnRef idx="2">
+                          <a:schemeClr val="accent1">
+                            <a:shade val="50000"/>
+                          </a:schemeClr>
+                        </a:lnRef>
+                        <a:fillRef idx="1">
+                          <a:schemeClr val="accent1"/>
+                        </a:fillRef>
+                        <a:effectRef idx="0">
+                          <a:schemeClr val="accent1"/>
+                        </a:effectRef>
+                        <a:fontRef idx="minor">
+                          <a:schemeClr val="lt1"/>
+                        </a:fontRef>
+                      </wps:style>
+                      <wps:txbx>
+                        <w:txbxContent>
+                          <w:p>
+                            <w:pPr>
+                              <w:jc w:val="center"/>
+                              <w:rPr>
+                                <w:color w:val="000000" w:themeColor="text1"/>
+                                <w:lang w:val="vi-VN"/>
+                              </w:rPr>
+                            </w:pPr>
+                            <w:r>
+                              <w:rPr>
+                                <w:color w:val="000000" w:themeColor="text1"/>
+                                <w:lang w:val="vi-VN"/>
+                              </w:rPr>
+                              <w:t>Tìm kiếm</w:t>
+                            </w:r>
+                          </w:p>
+                        </w:txbxContent>
+                      </wps:txbx>
+                      <wps:bodyPr rot="0" spcFirstLastPara="0" vertOverflow="overflow" horzOverflow="overflow" vert="horz" wrap="square" lIns="91440" tIns="45720" rIns="91440" bIns="45720" numCol="1" spcCol="0" rtlCol="0" fromWordArt="0" anchor="ctr" anchorCtr="0" forceAA="0" compatLnSpc="1">
+                        <a:prstTxWarp prst="textNoShape">
+                          <a:avLst/>
+                        </a:prstTxWarp>
+                        <a:noAutofit/>
+                      </wps:bodyPr>
+                    </wps:wsp>
+                  </a:graphicData>
+                </a:graphic>
+                <wp14:sizeRelH relativeFrom="margin">
+                  <wp14:pctWidth>0</wp14:pctWidth>
+                </wp14:sizeRelH>
+                <wp14:sizeRelV relativeFrom="margin">
+                  <wp14:pctHeight>0</wp14:pctHeight>
+                </wp14:sizeRelV>
+              </wp:anchor>
+            </w:drawing>
+          </mc:Choice>
+          <mc:Fallback>
+            <w:pict>
+              <v:roundrect w14:anchorId="60FE6860" id="Rounded Rectangle 7" o:spid="_x0000_s1053" style="position:absolute;margin-left:108.6pt;margin-top:52.65pt;width:64.65pt;height:28pt;z-index:251707392;visibility:visible;mso-wrap-style:square;mso-width-percent:0;mso-height-percent:0;mso-wrap-distance-left:9pt;mso-wrap-distance-top:0;mso-wrap-distance-right:9pt;mso-wrap-distance-bottom:0;mso-position-horizontal:absolute;mso-position-horizontal-relative:text;mso-position-vertical:absolute;mso-position-vertical-relative:text;mso-width-percent:0;mso-height-percent:0;mso-width-relative:margin;mso-height-relative:margin;v-text-anchor:middle" arcsize="10923f" o:gfxdata="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" fillcolor="white [3212]" strokecolor="black [3213]" strokeweight="1pt">
+                <v:stroke joinstyle="miter"/>
+                <v:textbox>
+                  <w:txbxContent>
+                    <w:p>
+                      <w:pPr>
+                        <w:jc w:val="center"/>
+                        <w:rPr>
+                          <w:color w:val="000000" w:themeColor="text1"/>
+                          <w:lang w:val="vi-VN"/>
+                        </w:rPr>
+                      </w:pPr>
+                      <w:r>
+                        <w:rPr>
+                          <w:color w:val="000000" w:themeColor="text1"/>
+                          <w:lang w:val="vi-VN"/>
+                        </w:rPr>
+                        <w:t>Tìm kiếm</w:t>
+                      </w:r>
+                    </w:p>
+                  </w:txbxContent>
+                </v:textbox>
+              </v:roundrect>
+            </w:pict>
+          </mc:Fallback>
+        </mc:AlternateContent>
+      </w:r>
+      <w:r>
+        <w:rPr>
+          <w:rFonts w:ascii="Times New Roman" w:hAnsi="Times New Roman" w:cs="Times New Roman"/>
+          <w:noProof/>
+          <w:sz w:val="36"/>
+          <w:szCs w:val="36"/>
+          <w:lang w:val="vi-VN"/>
+        </w:rPr>
+        <mc:AlternateContent>
+          <mc:Choice Requires="wps">
+            <w:drawing>
+              <wp:anchor distT="0" distB="0" distL="114300" distR="114300" simplePos="0" relativeHeight="251710464" behindDoc="0" locked="0" layoutInCell="1" allowOverlap="1" wp14:anchorId="4660ADCD" wp14:editId="7D4AE8E6">
+                <wp:simplePos x="0" y="0"/>
+                <wp:positionH relativeFrom="column">
+                  <wp:posOffset>4224655</wp:posOffset>
+                </wp:positionH>
+                <wp:positionV relativeFrom="paragraph">
+                  <wp:posOffset>1599777</wp:posOffset>
+                </wp:positionV>
+                <wp:extent cx="821055" cy="422910"/>
+                <wp:effectExtent l="0" t="0" r="17145" b="8890"/>
+                <wp:wrapNone/>
+                <wp:docPr id="41" name="Rounded Rectangle 41"/>
+                <wp:cNvGraphicFramePr/>
+                <a:graphic xmlns:a="http://schemas.openxmlformats.org/drawingml/2006/main">
+                  <a:graphicData uri="http://schemas.microsoft.com/office/word/2010/wordprocessingShape">
+                    <wps:wsp>
+                      <wps:cNvSpPr/>
+                      <wps:spPr>
+                        <a:xfrm>
+                          <a:off x="0" y="0"/>
+                          <a:ext cx="821055" cy="422910"/>
+                        </a:xfrm>
+                        <a:prstGeom prst="roundRect">
+                          <a:avLst/>
+                        </a:prstGeom>
+                        <a:solidFill>
+                          <a:schemeClr val="bg1"/>
+                        </a:solidFill>
+                        <a:ln>
+                          <a:solidFill>
+                            <a:schemeClr val="tx1"/>
+                          </a:solidFill>
+                        </a:ln>
+                      </wps:spPr>
+                      <wps:style>
+                        <a:lnRef idx="2">
+                          <a:schemeClr val="accent1">
+                            <a:shade val="50000"/>
+                          </a:schemeClr>
+                        </a:lnRef>
+                        <a:fillRef idx="1">
+                          <a:schemeClr val="accent1"/>
+                        </a:fillRef>
+                        <a:effectRef idx="0">
+                          <a:schemeClr val="accent1"/>
+                        </a:effectRef>
+                        <a:fontRef idx="minor">
+                          <a:schemeClr val="lt1"/>
+                        </a:fontRef>
+                      </wps:style>
+                      <wps:txbx>
+                        <w:txbxContent>
+                          <w:p>
+                            <w:pPr>
+                              <w:jc w:val="center"/>
+                              <w:rPr>
+                                <w:color w:val="000000" w:themeColor="text1"/>
+                                <w:lang w:val="vi-VN"/>
+                              </w:rPr>
+                            </w:pPr>
+                            <w:r>
+                              <w:rPr>
+                                <w:color w:val="000000" w:themeColor="text1"/>
+                                <w:lang w:val="vi-VN"/>
+                              </w:rPr>
+                              <w:t>Nhắn tin</w:t>
+                            </w:r>
+                          </w:p>
+                        </w:txbxContent>
+                      </wps:txbx>
+                      <wps:bodyPr rot="0" spcFirstLastPara="0" vertOverflow="overflow" horzOverflow="overflow" vert="horz" wrap="square" lIns="91440" tIns="45720" rIns="91440" bIns="45720" numCol="1" spcCol="0" rtlCol="0" fromWordArt="0" anchor="ctr" anchorCtr="0" forceAA="0" compatLnSpc="1">
+                        <a:prstTxWarp prst="textNoShape">
+                          <a:avLst/>
+                        </a:prstTxWarp>
+                        <a:noAutofit/>
+                      </wps:bodyPr>
+                    </wps:wsp>
+                  </a:graphicData>
+                </a:graphic>
+                <wp14:sizeRelV relativeFrom="margin">
+                  <wp14:pctHeight>0</wp14:pctHeight>
+                </wp14:sizeRelV>
+              </wp:anchor>
+            </w:drawing>
+          </mc:Choice>
+          <mc:Fallback>
+            <w:pict>
+              <v:roundrect w14:anchorId="4660ADCD" id="Rounded Rectangle 41" o:spid="_x0000_s1054" style="position:absolute;margin-left:332.65pt;margin-top:125.95pt;width:64.65pt;height:33.3pt;z-index:251710464;visibility:visible;mso-wrap-style:square;mso-height-percent:0;mso-wrap-distance-left:9pt;mso-wrap-distance-top:0;mso-wrap-distance-right:9pt;mso-wrap-distance-bottom:0;mso-position-horizontal:absolute;mso-position-horizontal-relative:text;mso-position-vertical:absolute;mso-position-vertical-relative:text;mso-height-percent:0;mso-height-relative:margin;v-text-anchor:middle" arcsize="10923f" o:gfxdata="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" fillcolor="white [3212]" strokecolor="black [3213]" strokeweight="1pt">
+                <v:stroke joinstyle="miter"/>
+                <v:textbox>
+                  <w:txbxContent>
+                    <w:p>
+                      <w:pPr>
+                        <w:jc w:val="center"/>
+                        <w:rPr>
+                          <w:color w:val="000000" w:themeColor="text1"/>
+                          <w:lang w:val="vi-VN"/>
+                        </w:rPr>
+                      </w:pPr>
+                      <w:r>
+                        <w:rPr>
+                          <w:color w:val="000000" w:themeColor="text1"/>
+                          <w:lang w:val="vi-VN"/>
+                        </w:rPr>
+                        <w:t>Nhắn tin</w:t>
+                      </w:r>
+                    </w:p>
+                  </w:txbxContent>
+                </v:textbox>
+              </v:roundrect>
+            </w:pict>
+          </mc:Fallback>
+        </mc:AlternateContent>
+      </w:r>
+      <w:r>
+        <w:rPr>
+          <w:rFonts w:ascii="Times New Roman" w:hAnsi="Times New Roman" w:cs="Times New Roman"/>
+          <w:noProof/>
+          <w:sz w:val="36"/>
+          <w:szCs w:val="36"/>
+          <w:lang w:val="vi-VN"/>
+        </w:rPr>
+        <mc:AlternateContent>
+          <mc:Choice Requires="wps">
+            <w:drawing>
+              <wp:anchor distT="0" distB="0" distL="114300" distR="114300" simplePos="0" relativeHeight="251711488" behindDoc="0" locked="0" layoutInCell="1" allowOverlap="1" wp14:anchorId="2A2BD96C" wp14:editId="3D0B2254">
+                <wp:simplePos x="0" y="0"/>
+                <wp:positionH relativeFrom="column">
+                  <wp:posOffset>4224655</wp:posOffset>
+                </wp:positionH>
+                <wp:positionV relativeFrom="paragraph">
+                  <wp:posOffset>887941</wp:posOffset>
+                </wp:positionV>
+                <wp:extent cx="821055" cy="338243"/>
+                <wp:effectExtent l="0" t="0" r="17145" b="17780"/>
+                <wp:wrapNone/>
+                <wp:docPr id="45" name="Rounded Rectangle 45"/>
+                <wp:cNvGraphicFramePr/>
+                <a:graphic xmlns:a="http://schemas.openxmlformats.org/drawingml/2006/main">
+                  <a:graphicData uri="http://schemas.microsoft.com/office/word/2010/wordprocessingShape">
+                    <wps:wsp>
+                      <wps:cNvSpPr/>
+                      <wps:spPr>
+                        <a:xfrm>
+                          <a:off x="0" y="0"/>
+                          <a:ext cx="821055" cy="338243"/>
+                        </a:xfrm>
+                        <a:prstGeom prst="roundRect">
+                          <a:avLst/>
+                        </a:prstGeom>
+                        <a:solidFill>
+                          <a:schemeClr val="bg1"/>
+                        </a:solidFill>
+                        <a:ln>
+                          <a:solidFill>
+                            <a:schemeClr val="tx1"/>
+                          </a:solidFill>
+                        </a:ln>
+                      </wps:spPr>
+                      <wps:style>
+                        <a:lnRef idx="2">
+                          <a:schemeClr val="accent1">
+                            <a:shade val="50000"/>
+                          </a:schemeClr>
+                        </a:lnRef>
+                        <a:fillRef idx="1">
+                          <a:schemeClr val="accent1"/>
+                        </a:fillRef>
+                        <a:effectRef idx="0">
+                          <a:schemeClr val="accent1"/>
+                        </a:effectRef>
+                        <a:fontRef idx="minor">
+                          <a:schemeClr val="lt1"/>
+                        </a:fontRef>
+                      </wps:style>
+                      <wps:txbx>
+                        <w:txbxContent>
+                          <w:p>
+                            <w:pPr>
+                              <w:jc w:val="center"/>
+                              <w:rPr>
+                                <w:color w:val="000000" w:themeColor="text1"/>
+                                <w:lang w:val="vi-VN"/>
+                              </w:rPr>
+                            </w:pPr>
+                            <w:r>
+                              <w:rPr>
+                                <w:color w:val="000000" w:themeColor="text1"/>
+                                <w:lang w:val="vi-VN"/>
+                              </w:rPr>
+                              <w:t>Gọi điện</w:t>
+                            </w:r>
+                          </w:p>
+                        </w:txbxContent>
+                      </wps:txbx>
+                      <wps:bodyPr rot="0" spcFirstLastPara="0" vertOverflow="overflow" horzOverflow="overflow" vert="horz" wrap="square" lIns="91440" tIns="45720" rIns="91440" bIns="45720" numCol="1" spcCol="0" rtlCol="0" fromWordArt="0" anchor="ctr" anchorCtr="0" forceAA="0" compatLnSpc="1">
+                        <a:prstTxWarp prst="textNoShape">
+                          <a:avLst/>
+                        </a:prstTxWarp>
+                        <a:noAutofit/>
+                      </wps:bodyPr>
+                    </wps:wsp>
+                  </a:graphicData>
+                </a:graphic>
+                <wp14:sizeRelV relativeFrom="margin">
+                  <wp14:pctHeight>0</wp14:pctHeight>
+                </wp14:sizeRelV>
+              </wp:anchor>
+            </w:drawing>
+          </mc:Choice>
+          <mc:Fallback>
+            <w:pict>
+              <v:roundrect w14:anchorId="2A2BD96C" id="Rounded Rectangle 45" o:spid="_x0000_s1055" style="position:absolute;margin-left:332.65pt;margin-top:69.9pt;width:64.65pt;height:26.65pt;z-index:251711488;visibility:visible;mso-wrap-style:square;mso-height-percent:0;mso-wrap-distance-left:9pt;mso-wrap-distance-top:0;mso-wrap-distance-right:9pt;mso-wrap-distance-bottom:0;mso-position-horizontal:absolute;mso-position-horizontal-relative:text;mso-position-vertical:absolute;mso-position-vertical-relative:text;mso-height-percent:0;mso-height-relative:margin;v-text-anchor:middle" arcsize="10923f" o:gfxdata="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" fillcolor="white [3212]" strokecolor="black [3213]" strokeweight="1pt">
+                <v:stroke joinstyle="miter"/>
+                <v:textbox>
+                  <w:txbxContent>
+                    <w:p>
+                      <w:pPr>
+                        <w:jc w:val="center"/>
+                        <w:rPr>
+                          <w:color w:val="000000" w:themeColor="text1"/>
+                          <w:lang w:val="vi-VN"/>
+                        </w:rPr>
+                      </w:pPr>
+                      <w:r>
+                        <w:rPr>
+                          <w:color w:val="000000" w:themeColor="text1"/>
+                          <w:lang w:val="vi-VN"/>
+                        </w:rPr>
+                        <w:t>Gọi điện</w:t>
+                      </w:r>
+                    </w:p>
+                  </w:txbxContent>
+                </v:textbox>
+              </v:roundrect>
+            </w:pict>
+          </mc:Fallback>
+        </mc:AlternateContent>
+      </w:r>
+      <w:r>
+        <w:rPr>
+          <w:rFonts w:ascii="Times New Roman" w:hAnsi="Times New Roman" w:cs="Times New Roman"/>
+          <w:noProof/>
+          <w:sz w:val="36"/>
+          <w:szCs w:val="36"/>
+          <w:lang w:val="vi-VN"/>
+        </w:rPr>
+        <mc:AlternateContent>
+          <mc:Choice Requires="wps">
+            <w:drawing>
+              <wp:anchor distT="0" distB="0" distL="114300" distR="114300" simplePos="0" relativeHeight="251705344" behindDoc="0" locked="0" layoutInCell="1" allowOverlap="1" wp14:anchorId="5C98628F" wp14:editId="63628EC4">
+                <wp:simplePos x="0" y="0"/>
+                <wp:positionH relativeFrom="column">
+                  <wp:posOffset>-287444</wp:posOffset>
+                </wp:positionH>
+                <wp:positionV relativeFrom="paragraph">
+                  <wp:posOffset>1473200</wp:posOffset>
+                </wp:positionV>
+                <wp:extent cx="821266" cy="507577"/>
+                <wp:effectExtent l="0" t="0" r="17145" b="13335"/>
+                <wp:wrapNone/>
+                <wp:docPr id="2" name="Rounded Rectangle 2"/>
+                <wp:cNvGraphicFramePr/>
+                <a:graphic xmlns:a="http://schemas.openxmlformats.org/drawingml/2006/main">
+                  <a:graphicData uri="http://schemas.microsoft.com/office/word/2010/wordprocessingShape">
+                    <wps:wsp>
+                      <wps:cNvSpPr/>
+                      <wps:spPr>
+                        <a:xfrm>
+                          <a:off x="0" y="0"/>
+                          <a:ext cx="821266" cy="507577"/>
+                        </a:xfrm>
+                        <a:prstGeom prst="roundRect">
+                          <a:avLst/>
+                        </a:prstGeom>
+                        <a:solidFill>
+                          <a:schemeClr val="bg1"/>
+                        </a:solidFill>
+                        <a:ln>
+                          <a:solidFill>
+                            <a:schemeClr val="tx1"/>
+                          </a:solidFill>
+                        </a:ln>
+                      </wps:spPr>
+                      <wps:style>
+                        <a:lnRef idx="2">
+                          <a:schemeClr val="accent1">
+                            <a:shade val="50000"/>
+                          </a:schemeClr>
+                        </a:lnRef>
+                        <a:fillRef idx="1">
+                          <a:schemeClr val="accent1"/>
+                        </a:fillRef>
+                        <a:effectRef idx="0">
+                          <a:schemeClr val="accent1"/>
+                        </a:effectRef>
+                        <a:fontRef idx="minor">
+                          <a:schemeClr val="lt1"/>
+                        </a:fontRef>
+                      </wps:style>
+                      <wps:txbx>
+                        <w:txbxContent>
+                          <w:p>
+                            <w:pPr>
+                              <w:jc w:val="center"/>
+                              <w:rPr>
+                                <w:color w:val="000000" w:themeColor="text1"/>
+                                <w:lang w:val="vi-VN"/>
+                              </w:rPr>
+                            </w:pPr>
+                            <w:r>
+                              <w:rPr>
+                                <w:color w:val="000000" w:themeColor="text1"/>
+                                <w:lang w:val="vi-VN"/>
+                              </w:rPr>
+                              <w:t>Nhận mã xác thực</w:t>
+                            </w:r>
+                          </w:p>
+                        </w:txbxContent>
+                      </wps:txbx>
+                      <wps:bodyPr rot="0" spcFirstLastPara="0" vertOverflow="overflow" horzOverflow="overflow" vert="horz" wrap="square" lIns="91440" tIns="45720" rIns="91440" bIns="45720" numCol="1" spcCol="0" rtlCol="0" fromWordArt="0" anchor="ctr" anchorCtr="0" forceAA="0" compatLnSpc="1">
+                        <a:prstTxWarp prst="textNoShape">
+                          <a:avLst/>
+                        </a:prstTxWarp>
+                        <a:noAutofit/>
+                      </wps:bodyPr>
+                    </wps:wsp>
+                  </a:graphicData>
+                </a:graphic>
+                <wp14:sizeRelH relativeFrom="margin">
+                  <wp14:pctWidth>0</wp14:pctWidth>
+                </wp14:sizeRelH>
+                <wp14:sizeRelV relativeFrom="margin">
+                  <wp14:pctHeight>0</wp14:pctHeight>
+                </wp14:sizeRelV>
+              </wp:anchor>
+            </w:drawing>
+          </mc:Choice>
+          <mc:Fallback>
+            <w:pict>
+              <v:roundrect w14:anchorId="5C98628F" id="Rounded Rectangle 2" o:spid="_x0000_s1056" style="position:absolute;margin-left:-22.65pt;margin-top:116pt;width:64.65pt;height:39.95pt;z-index:251705344;visibility:visible;mso-wrap-style:square;mso-width-percent:0;mso-height-percent:0;mso-wrap-distance-left:9pt;mso-wrap-distance-top:0;mso-wrap-distance-right:9pt;mso-wrap-distance-bottom:0;mso-position-horizontal:absolute;mso-position-horizontal-relative:text;mso-position-vertical:absolute;mso-position-vertical-relative:text;mso-width-percent:0;mso-height-percent:0;mso-width-relative:margin;mso-height-relative:margin;v-text-anchor:middle" arcsize="10923f" o:gfxdata="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" fillcolor="white [3212]" strokecolor="black [3213]" strokeweight="1pt">
+                <v:stroke joinstyle="miter"/>
+                <v:textbox>
+                  <w:txbxContent>
+                    <w:p>
+                      <w:pPr>
+                        <w:jc w:val="center"/>
+                        <w:rPr>
+                          <w:color w:val="000000" w:themeColor="text1"/>
+                          <w:lang w:val="vi-VN"/>
+                        </w:rPr>
+                      </w:pPr>
+                      <w:r>
+                        <w:rPr>
+                          <w:color w:val="000000" w:themeColor="text1"/>
+                          <w:lang w:val="vi-VN"/>
+                        </w:rPr>
+                        <w:t>Nhận mã xác thực</w:t>
+                      </w:r>
+                    </w:p>
+                  </w:txbxContent>
+                </v:textbox>
+              </v:roundrect>
+            </w:pict>
+          </mc:Fallback>
+        </mc:AlternateContent>
+      </w:r>
+      <w:r>
+        <w:rPr>
+          <w:rFonts w:ascii="Times New Roman" w:hAnsi="Times New Roman" w:cs="Times New Roman"/>
+          <w:noProof/>
+          <w:sz w:val="36"/>
+          <w:szCs w:val="36"/>
+          <w:lang w:val="vi-VN"/>
+        </w:rPr>
+        <mc:AlternateContent>
+          <mc:Choice Requires="wps">
+            <w:drawing>
+              <wp:anchor distT="0" distB="0" distL="114300" distR="114300" simplePos="0" relativeHeight="251704320" behindDoc="0" locked="0" layoutInCell="1" allowOverlap="1" wp14:anchorId="4B371287" wp14:editId="696BD805">
+                <wp:simplePos x="0" y="0"/>
+                <wp:positionH relativeFrom="column">
+                  <wp:posOffset>-287444</wp:posOffset>
+                </wp:positionH>
+                <wp:positionV relativeFrom="paragraph">
+                  <wp:posOffset>618067</wp:posOffset>
+                </wp:positionV>
+                <wp:extent cx="863600" cy="524510"/>
+                <wp:effectExtent l="0" t="0" r="12700" b="8890"/>
+                <wp:wrapNone/>
+                <wp:docPr id="1" name="Rounded Rectangle 1"/>
+                <wp:cNvGraphicFramePr/>
+                <a:graphic xmlns:a="http://schemas.openxmlformats.org/drawingml/2006/main">
+                  <a:graphicData uri="http://schemas.microsoft.com/office/word/2010/wordprocessingShape">
+                    <wps:wsp>
+                      <wps:cNvSpPr/>
+                      <wps:spPr>
+                        <a:xfrm>
+                          <a:off x="0" y="0"/>
+                          <a:ext cx="863600" cy="524510"/>
+                        </a:xfrm>
+                        <a:prstGeom prst="roundRect">
+                          <a:avLst/>
+                        </a:prstGeom>
+                        <a:solidFill>
+                          <a:schemeClr val="bg1"/>
+                        </a:solidFill>
+                        <a:ln>
+                          <a:solidFill>
+                            <a:schemeClr val="tx1"/>
+                          </a:solidFill>
+                        </a:ln>
+                      </wps:spPr>
+                      <wps:style>
+                        <a:lnRef idx="2">
+                          <a:schemeClr val="accent1">
+                            <a:shade val="50000"/>
+                          </a:schemeClr>
+                        </a:lnRef>
+                        <a:fillRef idx="1">
+                          <a:schemeClr val="accent1"/>
+                        </a:fillRef>
+                        <a:effectRef idx="0">
+                          <a:schemeClr val="accent1"/>
+                        </a:effectRef>
+                        <a:fontRef idx="minor">
+                          <a:schemeClr val="lt1"/>
+                        </a:fontRef>
+                      </wps:style>
+                      <wps:txbx>
+                        <w:txbxContent>
+                          <w:p>
+                            <w:pPr>
+                              <w:jc w:val="center"/>
+                              <w:rPr>
+                                <w:rFonts w:ascii="Times New Roman" w:hAnsi="Times New Roman" w:cs="Times New Roman"/>
+                                <w:color w:val="000000" w:themeColor="text1"/>
+                                <w:lang w:val="vi-VN"/>
+                              </w:rPr>
+                            </w:pPr>
+                            <w:r>
+                              <w:rPr>
+                                <w:rFonts w:ascii="Times New Roman" w:hAnsi="Times New Roman" w:cs="Times New Roman"/>
+                                <w:color w:val="000000" w:themeColor="text1"/>
+                                <w:lang w:val="vi-VN"/>
+                              </w:rPr>
+                              <w:t xml:space="preserve">Nhập số điện thoại </w:t>
+                            </w:r>
+                          </w:p>
+                        </w:txbxContent>
+                      </wps:txbx>
+                      <wps:bodyPr rot="0" spcFirstLastPara="0" vertOverflow="overflow" horzOverflow="overflow" vert="horz" wrap="square" lIns="91440" tIns="45720" rIns="91440" bIns="45720" numCol="1" spcCol="0" rtlCol="0" fromWordArt="0" anchor="ctr" anchorCtr="0" forceAA="0" compatLnSpc="1">
+                        <a:prstTxWarp prst="textNoShape">
+                          <a:avLst/>
+                        </a:prstTxWarp>
+                        <a:noAutofit/>
+                      </wps:bodyPr>
+                    </wps:wsp>
+                  </a:graphicData>
+                </a:graphic>
+                <wp14:sizeRelH relativeFrom="margin">
+                  <wp14:pctWidth>0</wp14:pctWidth>
+                </wp14:sizeRelH>
+                <wp14:sizeRelV relativeFrom="margin">
+                  <wp14:pctHeight>0</wp14:pctHeight>
+                </wp14:sizeRelV>
+              </wp:anchor>
+            </w:drawing>
+          </mc:Choice>
+          <mc:Fallback>
+            <w:pict>
+              <v:roundrect w14:anchorId="4B371287" id="Rounded Rectangle 1" o:spid="_x0000_s1057" style="position:absolute;margin-left:-22.65pt;margin-top:48.65pt;width:68pt;height:41.3pt;z-index:251704320;visibility:visible;mso-wrap-style:square;mso-width-percent:0;mso-height-percent:0;mso-wrap-distance-left:9pt;mso-wrap-distance-top:0;mso-wrap-distance-right:9pt;mso-wrap-distance-bottom:0;mso-position-horizontal:absolute;mso-position-horizontal-relative:text;mso-position-vertical:absolute;mso-position-vertical-relative:text;mso-width-percent:0;mso-height-percent:0;mso-width-relative:margin;mso-height-relative:margin;v-text-anchor:middle" arcsize="10923f" o:gfxdata="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" fillcolor="white [3212]" strokecolor="black [3213]" strokeweight="1pt">
+                <v:stroke joinstyle="miter"/>
+                <v:textbox>
+                  <w:txbxContent>
+                    <w:p>
+                      <w:pPr>
+                        <w:jc w:val="center"/>
+                        <w:rPr>
+                          <w:rFonts w:ascii="Times New Roman" w:hAnsi="Times New Roman" w:cs="Times New Roman"/>
+                          <w:color w:val="000000" w:themeColor="text1"/>
+                          <w:lang w:val="vi-VN"/>
+                        </w:rPr>
+                      </w:pPr>
+                      <w:r>
+                        <w:rPr>
+                          <w:rFonts w:ascii="Times New Roman" w:hAnsi="Times New Roman" w:cs="Times New Roman"/>
+                          <w:color w:val="000000" w:themeColor="text1"/>
+                          <w:lang w:val="vi-VN"/>
+                        </w:rPr>
+                        <w:t xml:space="preserve">Nhập số điện thoại </w:t>
+                      </w:r>
+                    </w:p>
+                  </w:txbxContent>
+                </v:textbox>
+              </v:roundrect>
+            </w:pict>
+          </mc:Fallback>
+        </mc:AlternateContent>
+      </w:r>
+      <w:r>
+        <w:rPr>
+          <w:rFonts w:ascii="Times New Roman" w:hAnsi="Times New Roman" w:cs="Times New Roman"/>
+          <w:noProof/>
+          <w:sz w:val="36"/>
+          <w:szCs w:val="36"/>
+          <w:lang w:val="vi-VN"/>
+        </w:rPr>
+        <mc:AlternateContent>
+          <mc:Choice Requires="wps">
+            <w:drawing>
+              <wp:anchor distT="0" distB="0" distL="114300" distR="114300" simplePos="0" relativeHeight="251706368" behindDoc="0" locked="0" layoutInCell="1" allowOverlap="1" wp14:anchorId="61559F41" wp14:editId="083F3D6F">
+                <wp:simplePos x="0" y="0"/>
+                <wp:positionH relativeFrom="column">
+                  <wp:posOffset>-288290</wp:posOffset>
+                </wp:positionH>
+                <wp:positionV relativeFrom="paragraph">
+                  <wp:posOffset>2336376</wp:posOffset>
+                </wp:positionV>
+                <wp:extent cx="863600" cy="482176"/>
+                <wp:effectExtent l="0" t="0" r="12700" b="13335"/>
+                <wp:wrapNone/>
+                <wp:docPr id="4" name="Rounded Rectangle 4"/>
+                <wp:cNvGraphicFramePr/>
+                <a:graphic xmlns:a="http://schemas.openxmlformats.org/drawingml/2006/main">
+                  <a:graphicData uri="http://schemas.microsoft.com/office/word/2010/wordprocessingShape">
+                    <wps:wsp>
+                      <wps:cNvSpPr/>
+                      <wps:spPr>
+                        <a:xfrm>
+                          <a:off x="0" y="0"/>
+                          <a:ext cx="863600" cy="482176"/>
+                        </a:xfrm>
+                        <a:prstGeom prst="roundRect">
+                          <a:avLst/>
+                        </a:prstGeom>
+                        <a:solidFill>
+                          <a:schemeClr val="bg1"/>
+                        </a:solidFill>
+                        <a:ln>
+                          <a:solidFill>
+                            <a:schemeClr val="tx1"/>
+                          </a:solidFill>
+                        </a:ln>
+                      </wps:spPr>
+                      <wps:style>
+                        <a:lnRef idx="2">
+                          <a:schemeClr val="accent1">
+                            <a:shade val="50000"/>
+                          </a:schemeClr>
+                        </a:lnRef>
+                        <a:fillRef idx="1">
+                          <a:schemeClr val="accent1"/>
+                        </a:fillRef>
+                        <a:effectRef idx="0">
+                          <a:schemeClr val="accent1"/>
+                        </a:effectRef>
+                        <a:fontRef idx="minor">
+                          <a:schemeClr val="lt1"/>
+                        </a:fontRef>
+                      </wps:style>
+                      <wps:txbx>
+                        <w:txbxContent>
+                          <w:p>
+                            <w:pPr>
+                              <w:jc w:val="center"/>
+                              <w:rPr>
+                                <w:color w:val="000000" w:themeColor="text1"/>
+                                <w:lang w:val="vi-VN"/>
+                              </w:rPr>
+                            </w:pPr>
+                            <w:r>
+                              <w:rPr>
+                                <w:color w:val="000000" w:themeColor="text1"/>
+                                <w:lang w:val="vi-VN"/>
+                              </w:rPr>
+                              <w:t>Đăng ký tài khoản</w:t>
+                            </w:r>
+                          </w:p>
+                        </w:txbxContent>
+                      </wps:txbx>
+                      <wps:bodyPr rot="0" spcFirstLastPara="0" vertOverflow="overflow" horzOverflow="overflow" vert="horz" wrap="square" lIns="91440" tIns="45720" rIns="91440" bIns="45720" numCol="1" spcCol="0" rtlCol="0" fromWordArt="0" anchor="ctr" anchorCtr="0" forceAA="0" compatLnSpc="1">
+                        <a:prstTxWarp prst="textNoShape">
+                          <a:avLst/>
+                        </a:prstTxWarp>
+                        <a:noAutofit/>
+                      </wps:bodyPr>
+                    </wps:wsp>
+                  </a:graphicData>
+                </a:graphic>
+                <wp14:sizeRelH relativeFrom="margin">
+                  <wp14:pctWidth>0</wp14:pctWidth>
+                </wp14:sizeRelH>
+                <wp14:sizeRelV relativeFrom="margin">
+                  <wp14:pctHeight>0</wp14:pctHeight>
+                </wp14:sizeRelV>
+              </wp:anchor>
+            </w:drawing>
+          </mc:Choice>
+          <mc:Fallback>
+            <w:pict>
+              <v:roundrect w14:anchorId="61559F41" id="Rounded Rectangle 4" o:spid="_x0000_s1058" style="position:absolute;margin-left:-22.7pt;margin-top:183.95pt;width:68pt;height:37.95pt;z-index:251706368;visibility:visible;mso-wrap-style:square;mso-width-percent:0;mso-height-percent:0;mso-wrap-distance-left:9pt;mso-wrap-distance-top:0;mso-wrap-distance-right:9pt;mso-wrap-distance-bottom:0;mso-position-horizontal:absolute;mso-position-horizontal-relative:text;mso-position-vertical:absolute;mso-position-vertical-relative:text;mso-width-percent:0;mso-height-percent:0;mso-width-relative:margin;mso-height-relative:margin;v-text-anchor:middle" arcsize="10923f" o:gfxdata="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" fillcolor="white [3212]" strokecolor="black [3213]" strokeweight="1pt">
+                <v:stroke joinstyle="miter"/>
+                <v:textbox>
+                  <w:txbxContent>
+                    <w:p>
+                      <w:pPr>
+                        <w:jc w:val="center"/>
+                        <w:rPr>
+                          <w:color w:val="000000" w:themeColor="text1"/>
+                          <w:lang w:val="vi-VN"/>
+                        </w:rPr>
+                      </w:pPr>
+                      <w:r>
+                        <w:rPr>
+                          <w:color w:val="000000" w:themeColor="text1"/>
+                          <w:lang w:val="vi-VN"/>
+                        </w:rPr>
+                        <w:t>Đăng ký tài khoản</w:t>
+                      </w:r>
+                    </w:p>
+                  </w:txbxContent>
+                </v:textbox>
+              </v:roundrect>
+            </w:pict>
+          </mc:Fallback>
+        </mc:AlternateContent>
+      </w:r>
+    </w:p>
     <w:sectPr>
-      <w:pgSz w:w="11900" w:h="16840"/>
+      <w:pgSz w:w="16840" w:h="11900" w:orient="landscape"/>
       <w:pgMar w:top="1440" w:right="1440" w:bottom="1440" w:left="1440" w:header="708" w:footer="708" w:gutter="0"/>
       <w:cols w:space="708"/>
       <w:docGrid w:linePitch="360"/>
@@ -4727,4 +7506,16 @@
     </a:ext>
   </a:extLst>
 </a:theme>
+</file>
+
+<file path=customXml/item1.xml><?xml version="1.0" encoding="utf-8"?>
+<b:Sources xmlns:b="http://schemas.openxmlformats.org/officeDocument/2006/bibliography" xmlns="http://schemas.openxmlformats.org/officeDocument/2006/bibliography" SelectedStyle="/APASixthEditionOfficeOnline.xsl" StyleName="APA" Version="6"/>
+</file>
+
+<file path=customXml/itemProps1.xml><?xml version="1.0" encoding="utf-8"?>
+<ds:datastoreItem xmlns:ds="http://schemas.openxmlformats.org/officeDocument/2006/customXml" ds:itemID="{285E0EBB-AB11-D64C-BE0E-8012E4CB1EBE}">
+  <ds:schemaRefs>
+    <ds:schemaRef ds:uri="http://schemas.openxmlformats.org/officeDocument/2006/bibliography"/>
+  </ds:schemaRefs>
+</ds:datastoreItem>
 </file>
</xml_diff>